<commit_message>
update homework (22:00 1/Nov)
</commit_message>
<xml_diff>
--- a/assignment2/CT475 Assignment 2.docx
+++ b/assignment2/CT475 Assignment 2.docx
@@ -12,89 +12,149 @@
         <w:rPr>
           <w:i/>
           <w:u w:val="single"/>
-          <w:lang w:val="en-IE"/>
         </w:rPr>
       </w:pPr>
       <w:r>
         <w:rPr>
           <w:i/>
           <w:u w:val="single"/>
-          <w:lang w:val="en-IE"/>
         </w:rPr>
         <w:t>Outline of assignment</w:t>
       </w:r>
     </w:p>
     <w:p>
-      <w:pPr>
-        <w:rPr>
-          <w:lang w:val="en-IE"/>
-        </w:rPr>
-      </w:pPr>
-      <w:r>
-        <w:rPr>
-          <w:lang w:val="en-IE"/>
-        </w:rPr>
+      <w:r>
         <w:t xml:space="preserve">For this assignment, we were required to build on the work done previously, when we </w:t>
       </w:r>
       <w:r>
-        <w:rPr>
-          <w:lang w:val="en-IE"/>
-        </w:rPr>
         <w:t xml:space="preserve">researched machine learning packages, and </w:t>
       </w:r>
       <w:r>
-        <w:rPr>
-          <w:lang w:val="en-IE"/>
-        </w:rPr>
         <w:t xml:space="preserve">chose two </w:t>
       </w:r>
       <w:r>
-        <w:rPr>
-          <w:lang w:val="en-IE"/>
-        </w:rPr>
         <w:t xml:space="preserve">classification algorithms that we felt would appropriately </w:t>
       </w:r>
       <w:r>
-        <w:rPr>
-          <w:lang w:val="en-IE"/>
-        </w:rPr>
         <w:t>deal with a given classification task.</w:t>
       </w:r>
       <w:r>
-        <w:rPr>
-          <w:lang w:val="en-IE"/>
-        </w:rPr>
         <w:t xml:space="preserve"> </w:t>
       </w:r>
       <w:r>
-        <w:rPr>
-          <w:lang w:val="en-IE"/>
-        </w:rPr>
         <w:t xml:space="preserve">My choice of machine learning package was </w:t>
       </w:r>
       <w:r>
         <w:rPr>
           <w:i/>
-          <w:lang w:val="en-IE"/>
-        </w:rPr>
-        <w:t>scikit-learn</w:t>
-      </w:r>
-      <w:r>
-        <w:rPr>
-          <w:lang w:val="en-IE"/>
-        </w:rPr>
+        </w:rPr>
+        <w:t>scikit-</w:t>
+      </w:r>
+      <w:proofErr w:type="gramStart"/>
+      <w:r>
+        <w:rPr>
+          <w:i/>
+        </w:rPr>
+        <w:t>learn</w:t>
+      </w:r>
+      <w:proofErr w:type="gramEnd"/>
+      <w:r>
         <w:t>,</w:t>
       </w:r>
-      <w:bookmarkStart w:id="0" w:name="_GoBack"/>
-      <w:bookmarkEnd w:id="0"/>
+      <w:r>
+        <w:t xml:space="preserve"> </w:t>
+      </w:r>
+      <w:r>
+        <w:t xml:space="preserve">and the classification algorithms I selected were the </w:t>
+      </w:r>
+      <w:r>
+        <w:rPr>
+          <w:b/>
+          <w:i/>
+        </w:rPr>
+        <w:t>k-Nearest Neighbours</w:t>
+      </w:r>
+      <w:r>
+        <w:t xml:space="preserve"> and </w:t>
+      </w:r>
+      <w:r>
+        <w:rPr>
+          <w:b/>
+          <w:i/>
+        </w:rPr>
+        <w:t>Support Vector Machines</w:t>
+      </w:r>
+      <w:r>
+        <w:t xml:space="preserve"> algorithms</w:t>
+      </w:r>
+      <w:r>
+        <w:t xml:space="preserve">. </w:t>
+      </w:r>
     </w:p>
     <w:p>
       <w:pPr>
         <w:rPr>
-          <w:lang w:val="en-IE"/>
+          <w:i/>
         </w:rPr>
       </w:pPr>
     </w:p>
+    <w:p>
+      <w:r>
+        <w:rPr>
+          <w:i/>
+        </w:rPr>
+        <w:t xml:space="preserve">scikit-learn </w:t>
+      </w:r>
+      <w:r>
+        <w:t>has built-in methods for constructing ROC curves</w:t>
+      </w:r>
+      <w:r>
+        <w:t xml:space="preserve"> when provided with</w:t>
+      </w:r>
+      <w:r>
+        <w:t xml:space="preserve"> a given set of </w:t>
+      </w:r>
+      <w:r>
+        <w:t xml:space="preserve">probability scores </w:t>
+      </w:r>
+      <w:r>
+        <w:t>for the ‘positive’ class</w:t>
+      </w:r>
+      <w:r>
+        <w:t>, which I discuss in detail in section 2</w:t>
+      </w:r>
+      <w:r>
+        <w:t xml:space="preserve">. </w:t>
+      </w:r>
+      <w:r>
+        <w:t xml:space="preserve">Hence, </w:t>
+      </w:r>
+      <w:r>
+        <w:t>I was able to obtain a ROC curve for both algorithms, which provided a</w:t>
+      </w:r>
+      <w:r>
+        <w:t xml:space="preserve"> new</w:t>
+      </w:r>
+      <w:r>
+        <w:t xml:space="preserve"> means of comparing them</w:t>
+      </w:r>
+      <w:r>
+        <w:t>.</w:t>
+      </w:r>
+      <w:r>
+        <w:t xml:space="preserve"> </w:t>
+      </w:r>
+      <w:r>
+        <w:t xml:space="preserve">These are included in section 3. </w:t>
+      </w:r>
+      <w:r>
+        <w:t xml:space="preserve">I made three observations about </w:t>
+      </w:r>
+      <w:r>
+        <w:t>the two curves, outlined in section 4.</w:t>
+      </w:r>
+    </w:p>
+    <w:p/>
     <w:p>
       <w:pPr>
         <w:pStyle w:val="ListParagraph"/>
@@ -105,364 +165,116 @@
         <w:rPr>
           <w:i/>
           <w:u w:val="single"/>
-          <w:lang w:val="en-IE"/>
         </w:rPr>
       </w:pPr>
       <w:r>
         <w:rPr>
           <w:i/>
           <w:u w:val="single"/>
-          <w:lang w:val="en-IE"/>
-        </w:rPr>
-        <w:t>Data preparation</w:t>
+        </w:rPr>
+        <w:t>Methodology and assumptions</w:t>
       </w:r>
     </w:p>
     <w:p>
-      <w:pPr>
-        <w:rPr>
-          <w:lang w:val="en-IE"/>
-        </w:rPr>
-      </w:pPr>
-      <w:r>
-        <w:rPr>
-          <w:lang w:val="en-IE"/>
-        </w:rPr>
-        <w:t xml:space="preserve">For both classification techniques, </w:t>
-      </w:r>
       <w:r>
         <w:rPr>
           <w:i/>
-          <w:lang w:val="en-IE"/>
-        </w:rPr>
-        <w:t>scikit-learn</w:t>
-      </w:r>
-      <w:r>
-        <w:rPr>
-          <w:lang w:val="en-IE"/>
-        </w:rPr>
+        </w:rPr>
+        <w:t>scikit-</w:t>
+      </w:r>
+      <w:proofErr w:type="spellStart"/>
+      <w:r>
+        <w:rPr>
+          <w:i/>
+        </w:rPr>
+        <w:t>learn</w:t>
+      </w:r>
+      <w:r>
+        <w:t>’s</w:t>
+      </w:r>
+      <w:proofErr w:type="spellEnd"/>
+      <w:r>
         <w:t xml:space="preserve"> </w:t>
       </w:r>
       <w:r>
-        <w:rPr>
-          <w:lang w:val="en-IE"/>
-        </w:rPr>
-        <w:t>can recognise numeric data stored as numpy arrays or scipy sparse matrices</w:t>
-      </w:r>
-      <w:r>
-        <w:rPr>
-          <w:lang w:val="en-IE"/>
-        </w:rPr>
-        <w:t>.</w:t>
-      </w:r>
-      <w:r>
-        <w:rPr>
-          <w:lang w:val="en-IE"/>
-        </w:rPr>
-        <w:t xml:space="preserve"> </w:t>
-      </w:r>
-      <w:r>
-        <w:rPr>
-          <w:lang w:val="en-IE"/>
-        </w:rPr>
-        <w:t xml:space="preserve">A number of tools are recommended for converting </w:t>
-      </w:r>
-      <w:r>
-        <w:rPr>
-          <w:lang w:val="en-IE"/>
-        </w:rPr>
-        <w:t xml:space="preserve">data into a format that scikit-learn can use, but given the simplicity of the data set, I opted </w:t>
-      </w:r>
-      <w:r>
-        <w:rPr>
-          <w:lang w:val="en-IE"/>
-        </w:rPr>
-        <w:t xml:space="preserve">to use NumPy’s </w:t>
+        <w:t xml:space="preserve">ability to deal </w:t>
+      </w:r>
+      <w:r>
+        <w:t xml:space="preserve">with ROC curves comes in the form of the </w:t>
       </w:r>
       <w:hyperlink r:id="rId10" w:history="1">
+        <w:proofErr w:type="spellStart"/>
         <w:r>
           <w:rPr>
             <w:rStyle w:val="Hyperlink"/>
             <w:i/>
-            <w:lang w:val="en-IE"/>
           </w:rPr>
-          <w:t>genfromtxt</w:t>
+          <w:t>roc_curve</w:t>
         </w:r>
+        <w:proofErr w:type="spellEnd"/>
       </w:hyperlink>
       <w:r>
         <w:rPr>
-          <w:lang w:val="en-IE"/>
-        </w:rPr>
-        <w:t xml:space="preserve"> method</w:t>
-      </w:r>
-      <w:r>
-        <w:rPr>
-          <w:lang w:val="en-IE"/>
-        </w:rPr>
-        <w:t xml:space="preserve">, which was easily able to </w:t>
-      </w:r>
-      <w:r>
-        <w:rPr>
-          <w:lang w:val="en-IE"/>
-        </w:rPr>
-        <w:t xml:space="preserve">generate a numpy array </w:t>
-      </w:r>
-      <w:r>
-        <w:rPr>
-          <w:lang w:val="en-IE"/>
-        </w:rPr>
-        <w:t xml:space="preserve">from </w:t>
-      </w:r>
-      <w:r>
-        <w:rPr>
-          <w:lang w:val="en-IE"/>
-        </w:rPr>
-        <w:t>the training data</w:t>
-      </w:r>
-      <w:r>
-        <w:rPr>
-          <w:lang w:val="en-IE"/>
+          <w:i/>
+        </w:rPr>
+        <w:t xml:space="preserve"> </w:t>
+      </w:r>
+      <w:r>
+        <w:t>function.</w:t>
+      </w:r>
+      <w:r>
+        <w:t xml:space="preserve"> </w:t>
+      </w:r>
+      <w:r>
+        <w:t>The parameters that were</w:t>
+      </w:r>
+      <w:r>
+        <w:t xml:space="preserve"> important for this dataset were </w:t>
+      </w:r>
+      <w:proofErr w:type="spellStart"/>
+      <w:r>
+        <w:rPr>
+          <w:i/>
+        </w:rPr>
+        <w:t>y_true</w:t>
+      </w:r>
+      <w:proofErr w:type="spellEnd"/>
+      <w:r>
+        <w:rPr>
+          <w:i/>
+        </w:rPr>
+        <w:t xml:space="preserve">, </w:t>
+      </w:r>
+      <w:proofErr w:type="spellStart"/>
+      <w:r>
+        <w:rPr>
+          <w:i/>
+        </w:rPr>
+        <w:t>y_score</w:t>
+      </w:r>
+      <w:proofErr w:type="spellEnd"/>
+      <w:r>
+        <w:rPr>
+          <w:i/>
+        </w:rPr>
+        <w:t xml:space="preserve">, </w:t>
+      </w:r>
+      <w:r>
+        <w:t xml:space="preserve">and </w:t>
+      </w:r>
+      <w:proofErr w:type="spellStart"/>
+      <w:r>
+        <w:rPr>
+          <w:i/>
+        </w:rPr>
+        <w:t>pos_label</w:t>
+      </w:r>
+      <w:proofErr w:type="spellEnd"/>
+      <w:r>
+        <w:rPr>
+          <w:i/>
         </w:rPr>
         <w:t>.</w:t>
-      </w:r>
-    </w:p>
-    <w:p>
-      <w:pPr>
-        <w:rPr>
-          <w:lang w:val="en-IE"/>
-        </w:rPr>
-      </w:pPr>
-    </w:p>
-    <w:p>
-      <w:pPr>
-        <w:rPr>
-          <w:lang w:val="en-IE"/>
-        </w:rPr>
-      </w:pPr>
-      <w:r>
-        <w:rPr>
-          <w:lang w:val="en-IE"/>
-        </w:rPr>
-        <w:t xml:space="preserve">The only other step required to </w:t>
-      </w:r>
-      <w:r>
-        <w:rPr>
-          <w:lang w:val="en-IE"/>
-        </w:rPr>
-        <w:t xml:space="preserve">prepare the dataset for reading by the </w:t>
-      </w:r>
-      <w:r>
-        <w:rPr>
-          <w:i/>
-          <w:lang w:val="en-IE"/>
-        </w:rPr>
-        <w:t xml:space="preserve">genfromtxt </w:t>
-      </w:r>
-      <w:r>
-        <w:rPr>
-          <w:lang w:val="en-IE"/>
-        </w:rPr>
-        <w:t>method was to switch the columns and rows in the text file</w:t>
-      </w:r>
-      <w:r>
-        <w:rPr>
-          <w:lang w:val="en-IE"/>
-        </w:rPr>
-        <w:t xml:space="preserve">, as </w:t>
-      </w:r>
-      <w:r>
-        <w:rPr>
-          <w:i/>
-          <w:lang w:val="en-IE"/>
-        </w:rPr>
-        <w:t>genfromtxt</w:t>
-      </w:r>
-      <w:r>
-        <w:rPr>
-          <w:lang w:val="en-IE"/>
-        </w:rPr>
-        <w:t xml:space="preserve"> expects individual cases to be stored in rows, </w:t>
-      </w:r>
-      <w:r>
-        <w:rPr>
-          <w:lang w:val="en-IE"/>
-        </w:rPr>
-        <w:t>rather than columns.</w:t>
-      </w:r>
-      <w:r>
-        <w:rPr>
-          <w:lang w:val="en-IE"/>
-        </w:rPr>
-        <w:t xml:space="preserve"> I achieved this by copying the contents of the </w:t>
-      </w:r>
-      <w:r>
-        <w:rPr>
-          <w:i/>
-          <w:lang w:val="en-IE"/>
-        </w:rPr>
-        <w:t xml:space="preserve">autoimmune.txt </w:t>
-      </w:r>
-      <w:r>
-        <w:rPr>
-          <w:lang w:val="en-IE"/>
-        </w:rPr>
-        <w:t>file</w:t>
-      </w:r>
-      <w:r>
-        <w:rPr>
-          <w:lang w:val="en-IE"/>
-        </w:rPr>
-        <w:t xml:space="preserve"> into an Excel workbook</w:t>
-      </w:r>
-      <w:r>
-        <w:rPr>
-          <w:lang w:val="en-IE"/>
-        </w:rPr>
-        <w:t>, which conveniently detects the tab delimiter used in the .txt file</w:t>
-      </w:r>
-      <w:r>
-        <w:rPr>
-          <w:lang w:val="en-IE"/>
-        </w:rPr>
-        <w:t xml:space="preserve">. </w:t>
-      </w:r>
-      <w:r>
-        <w:rPr>
-          <w:lang w:val="en-IE"/>
-        </w:rPr>
-        <w:t xml:space="preserve">At this point, I moved the </w:t>
-      </w:r>
-      <w:r>
-        <w:rPr>
-          <w:lang w:val="en-IE"/>
-        </w:rPr>
-        <w:t xml:space="preserve">row describing the </w:t>
-      </w:r>
-      <w:proofErr w:type="spellStart"/>
-      <w:r>
-        <w:rPr>
-          <w:lang w:val="en-IE"/>
-        </w:rPr>
-        <w:t>Autoimmune_Disease</w:t>
-      </w:r>
-      <w:proofErr w:type="spellEnd"/>
-      <w:r>
-        <w:rPr>
-          <w:lang w:val="en-IE"/>
-        </w:rPr>
-        <w:t xml:space="preserve"> feature</w:t>
-      </w:r>
-      <w:r>
-        <w:rPr>
-          <w:lang w:val="en-IE"/>
-        </w:rPr>
-        <w:t xml:space="preserve"> to the bottom row of the dataset, to simpl</w:t>
-      </w:r>
-      <w:r>
-        <w:rPr>
-          <w:lang w:val="en-IE"/>
-        </w:rPr>
-        <w:t>ify the separation</w:t>
-      </w:r>
-      <w:r>
-        <w:rPr>
-          <w:lang w:val="en-IE"/>
-        </w:rPr>
-        <w:t xml:space="preserve"> of data and target feature.</w:t>
-      </w:r>
-      <w:r>
-        <w:rPr>
-          <w:lang w:val="en-IE"/>
-        </w:rPr>
-        <w:t xml:space="preserve"> </w:t>
-      </w:r>
-      <w:r>
-        <w:rPr>
-          <w:lang w:val="en-IE"/>
-        </w:rPr>
-        <w:t>I</w:t>
-      </w:r>
-      <w:r>
-        <w:rPr>
-          <w:lang w:val="en-IE"/>
-        </w:rPr>
-        <w:t xml:space="preserve"> </w:t>
-      </w:r>
-      <w:r>
-        <w:rPr>
-          <w:lang w:val="en-IE"/>
-        </w:rPr>
-        <w:t xml:space="preserve">then </w:t>
-      </w:r>
-      <w:r>
-        <w:rPr>
-          <w:b/>
-          <w:lang w:val="en-IE"/>
-        </w:rPr>
-        <w:t xml:space="preserve">transposed </w:t>
-      </w:r>
-      <w:r>
-        <w:rPr>
-          <w:b/>
-          <w:lang w:val="en-IE"/>
-        </w:rPr>
-        <w:t xml:space="preserve">this data </w:t>
-      </w:r>
-      <w:r>
-        <w:rPr>
-          <w:b/>
-          <w:lang w:val="en-IE"/>
-        </w:rPr>
-        <w:t>(see steps</w:t>
-      </w:r>
-      <w:r>
-        <w:rPr>
-          <w:b/>
-          <w:lang w:val="en-IE"/>
-        </w:rPr>
-        <w:t xml:space="preserve"> below</w:t>
-      </w:r>
-      <w:r>
-        <w:rPr>
-          <w:b/>
-          <w:lang w:val="en-IE"/>
-        </w:rPr>
-        <w:t>)</w:t>
-      </w:r>
-      <w:r>
-        <w:rPr>
-          <w:lang w:val="en-IE"/>
-        </w:rPr>
-        <w:t xml:space="preserve"> and saved it into a new tab delimited .txt file, called </w:t>
-      </w:r>
-      <w:r>
-        <w:rPr>
-          <w:i/>
-          <w:lang w:val="en-IE"/>
-        </w:rPr>
-        <w:t>autoimmune_transpose.txt</w:t>
-      </w:r>
-    </w:p>
-    <w:p>
-      <w:pPr>
-        <w:rPr>
-          <w:i/>
-          <w:lang w:val="en-IE"/>
-        </w:rPr>
-      </w:pPr>
-    </w:p>
-    <w:p>
-      <w:pPr>
-        <w:rPr>
-          <w:b/>
-          <w:lang w:val="en-IE"/>
-        </w:rPr>
-      </w:pPr>
-      <w:r>
-        <w:rPr>
-          <w:b/>
-          <w:lang w:val="en-IE"/>
-        </w:rPr>
-        <w:t>Steps for transposing:</w:t>
       </w:r>
     </w:p>
     <w:p>
@@ -470,114 +282,93 @@
         <w:pStyle w:val="ListParagraph"/>
         <w:numPr>
           <w:ilvl w:val="0"/>
-          <w:numId w:val="25"/>
+          <w:numId w:val="29"/>
         </w:numPr>
+      </w:pPr>
+      <w:proofErr w:type="spellStart"/>
+      <w:r>
+        <w:t>y_true</w:t>
+      </w:r>
+      <w:proofErr w:type="spellEnd"/>
+      <w:r>
+        <w:t>: the array of true binary labels. This array was simply a subse</w:t>
+      </w:r>
+      <w:r>
+        <w:t>t</w:t>
+      </w:r>
+      <w:r>
+        <w:t xml:space="preserve"> of </w:t>
+      </w:r>
+      <w:r>
+        <w:t xml:space="preserve">the </w:t>
+      </w:r>
+      <w:proofErr w:type="spellStart"/>
+      <w:r>
         <w:rPr>
           <w:i/>
-          <w:lang w:val="en-IE"/>
-        </w:rPr>
-      </w:pPr>
+        </w:rPr>
+        <w:t>autoimmune_target</w:t>
+      </w:r>
+      <w:proofErr w:type="spellEnd"/>
+      <w:r>
+        <w:t xml:space="preserve"> array</w:t>
+      </w:r>
+      <w:r>
+        <w:t xml:space="preserve">, which was obtained with the help of a </w:t>
+      </w:r>
+      <w:proofErr w:type="spellStart"/>
       <w:r>
         <w:rPr>
           <w:i/>
-          <w:lang w:val="en-IE"/>
-        </w:rPr>
-        <w:t>Starting point</w:t>
-      </w:r>
-    </w:p>
-    <w:p>
-      <w:pPr>
-        <w:ind w:left="360" w:firstLine="360"/>
-        <w:rPr>
-          <w:b/>
-          <w:lang w:val="en-IE"/>
-        </w:rPr>
-      </w:pPr>
-      <w:r>
-        <w:rPr>
-          <w:noProof/>
-          <w:lang w:val="en-IE"/>
-        </w:rPr>
-        <w:drawing>
-          <wp:inline distT="0" distB="0" distL="0" distR="0" wp14:anchorId="5F157C43" wp14:editId="1924CEC8">
-            <wp:extent cx="5115079" cy="2018582"/>
-            <wp:effectExtent l="0" t="0" r="0" b="1270"/>
-            <wp:docPr id="1" name="Picture 1"/>
-            <wp:cNvGraphicFramePr>
-              <a:graphicFrameLocks xmlns:a="http://schemas.openxmlformats.org/drawingml/2006/main" noChangeAspect="1"/>
-            </wp:cNvGraphicFramePr>
-            <a:graphic xmlns:a="http://schemas.openxmlformats.org/drawingml/2006/main">
-              <a:graphicData uri="http://schemas.openxmlformats.org/drawingml/2006/picture">
-                <pic:pic xmlns:pic="http://schemas.openxmlformats.org/drawingml/2006/picture">
-                  <pic:nvPicPr>
-                    <pic:cNvPr id="1" name=""/>
-                    <pic:cNvPicPr/>
-                  </pic:nvPicPr>
-                  <pic:blipFill rotWithShape="1">
-                    <a:blip r:embed="rId11"/>
-                    <a:srcRect r="18972"/>
-                    <a:stretch/>
-                  </pic:blipFill>
-                  <pic:spPr bwMode="auto">
-                    <a:xfrm>
-                      <a:off x="0" y="0"/>
-                      <a:ext cx="5207453" cy="2055036"/>
-                    </a:xfrm>
-                    <a:prstGeom prst="rect">
-                      <a:avLst/>
-                    </a:prstGeom>
-                    <a:ln>
-                      <a:noFill/>
-                    </a:ln>
-                    <a:extLst>
-                      <a:ext uri="{53640926-AAD7-44D8-BBD7-CCE9431645EC}">
-                        <a14:shadowObscured xmlns:a14="http://schemas.microsoft.com/office/drawing/2010/main"/>
-                      </a:ext>
-                    </a:extLst>
-                  </pic:spPr>
-                </pic:pic>
-              </a:graphicData>
-            </a:graphic>
-          </wp:inline>
-        </w:drawing>
-      </w:r>
-    </w:p>
-    <w:p>
-      <w:pPr>
-        <w:rPr>
-          <w:b/>
-          <w:lang w:val="en-IE"/>
-        </w:rPr>
-      </w:pPr>
+        </w:rPr>
+        <w:t>StratifiedKFold</w:t>
+      </w:r>
+      <w:proofErr w:type="spellEnd"/>
+      <w:r>
+        <w:t xml:space="preserve"> (more</w:t>
+      </w:r>
+      <w:r>
+        <w:t xml:space="preserve"> below</w:t>
+      </w:r>
+      <w:r>
+        <w:t>).</w:t>
+      </w:r>
     </w:p>
     <w:p>
       <w:pPr>
         <w:pStyle w:val="ListParagraph"/>
         <w:numPr>
           <w:ilvl w:val="0"/>
-          <w:numId w:val="26"/>
+          <w:numId w:val="29"/>
         </w:numPr>
+      </w:pPr>
+      <w:proofErr w:type="spellStart"/>
+      <w:r>
+        <w:t>y_score</w:t>
+      </w:r>
+      <w:proofErr w:type="spellEnd"/>
+      <w:r>
+        <w:t xml:space="preserve">: the array of probability scores </w:t>
+      </w:r>
+      <w:r>
+        <w:t xml:space="preserve">for the ‘positive’ label. This was obtained </w:t>
+      </w:r>
+      <w:r>
+        <w:t>with the help of</w:t>
+      </w:r>
+      <w:r>
+        <w:t xml:space="preserve"> the </w:t>
+      </w:r>
+      <w:proofErr w:type="spellStart"/>
+      <w:r>
         <w:rPr>
           <w:i/>
-          <w:u w:val="single"/>
-          <w:lang w:val="en-IE"/>
-        </w:rPr>
-      </w:pPr>
-      <w:r>
-        <w:rPr>
-          <w:i/>
-          <w:u w:val="single"/>
-          <w:lang w:val="en-IE"/>
-        </w:rPr>
-        <w:t>Data preparation</w:t>
-      </w:r>
-      <w:r>
-        <w:rPr>
-          <w:i/>
-          <w:u w:val="single"/>
-          <w:lang w:val="en-IE"/>
-        </w:rPr>
-        <w:t xml:space="preserve"> (continued)</w:t>
+        </w:rPr>
+        <w:t>predict_proba</w:t>
+      </w:r>
+      <w:proofErr w:type="spellEnd"/>
+      <w:r>
+        <w:t xml:space="preserve"> method (more below). </w:t>
       </w:r>
     </w:p>
     <w:p>
@@ -585,120 +376,201 @@
         <w:pStyle w:val="ListParagraph"/>
         <w:numPr>
           <w:ilvl w:val="0"/>
-          <w:numId w:val="25"/>
+          <w:numId w:val="29"/>
         </w:numPr>
-        <w:rPr>
-          <w:b/>
-          <w:lang w:val="en-IE"/>
-        </w:rPr>
-      </w:pPr>
-      <w:r>
-        <w:rPr>
-          <w:lang w:val="en-IE"/>
-        </w:rPr>
-        <w:t>Select the contents of the data for copying</w:t>
+      </w:pPr>
+      <w:proofErr w:type="spellStart"/>
+      <w:r>
+        <w:t>pos_label</w:t>
+      </w:r>
+      <w:proofErr w:type="spellEnd"/>
+      <w:r>
+        <w:t xml:space="preserve">: since the class labels in our dataset were not simple labels like {-1,1} or {0,1}, this had to specified so that </w:t>
+      </w:r>
+      <w:r>
+        <w:rPr>
+          <w:i/>
+        </w:rPr>
+        <w:t>scikit-learn</w:t>
+      </w:r>
+      <w:r>
+        <w:t xml:space="preserve"> knew what label corresponded to the positive class. In our case, this label was “positive”. The function would then automatically assume that any labels other than “positive” would correspond to the negative class, since the function can only work with binary classification task</w:t>
+      </w:r>
+      <w:r>
+        <w:t>s.</w:t>
       </w:r>
     </w:p>
+    <w:p/>
     <w:p>
-      <w:pPr>
-        <w:pStyle w:val="ListParagraph"/>
-        <w:rPr>
-          <w:b/>
-          <w:lang w:val="en-IE"/>
-        </w:rPr>
-      </w:pPr>
+      <w:r>
+        <w:t>The function returns the false positive and true positive rates as separate arrays</w:t>
+      </w:r>
+      <w:r>
+        <w:t>, as well as a threshold array</w:t>
+      </w:r>
+      <w:r>
+        <w:t>.</w:t>
+      </w:r>
+      <w:r>
+        <w:t xml:space="preserve"> As explained in the documentation, </w:t>
+      </w:r>
+      <w:r>
+        <w:t xml:space="preserve">the value at </w:t>
+      </w:r>
+      <w:r>
+        <w:rPr>
+          <w:i/>
+        </w:rPr>
+        <w:t>thresholds[</w:t>
+      </w:r>
+      <w:proofErr w:type="spellStart"/>
+      <w:r>
+        <w:rPr>
+          <w:i/>
+        </w:rPr>
+        <w:t>i</w:t>
+      </w:r>
+      <w:proofErr w:type="spellEnd"/>
+      <w:r>
+        <w:rPr>
+          <w:i/>
+        </w:rPr>
+        <w:t>]</w:t>
+      </w:r>
+      <w:r>
+        <w:rPr>
+          <w:i/>
+        </w:rPr>
+        <w:t xml:space="preserve"> </w:t>
+      </w:r>
+      <w:r>
+        <w:t xml:space="preserve">is used to calculate false positive and true positive rates, which are stored at </w:t>
+      </w:r>
+      <w:proofErr w:type="spellStart"/>
+      <w:r>
+        <w:rPr>
+          <w:i/>
+        </w:rPr>
+        <w:t>fpr</w:t>
+      </w:r>
+      <w:proofErr w:type="spellEnd"/>
+      <w:r>
+        <w:rPr>
+          <w:i/>
+        </w:rPr>
+        <w:t>[</w:t>
+      </w:r>
+      <w:proofErr w:type="spellStart"/>
+      <w:r>
+        <w:rPr>
+          <w:i/>
+        </w:rPr>
+        <w:t>i</w:t>
+      </w:r>
+      <w:proofErr w:type="spellEnd"/>
+      <w:r>
+        <w:rPr>
+          <w:i/>
+        </w:rPr>
+        <w:t>]</w:t>
+      </w:r>
+      <w:r>
+        <w:t xml:space="preserve"> and </w:t>
+      </w:r>
+      <w:proofErr w:type="spellStart"/>
+      <w:r>
+        <w:rPr>
+          <w:i/>
+        </w:rPr>
+        <w:t>tpr</w:t>
+      </w:r>
+      <w:proofErr w:type="spellEnd"/>
+      <w:r>
+        <w:rPr>
+          <w:i/>
+        </w:rPr>
+        <w:t>[</w:t>
+      </w:r>
+      <w:proofErr w:type="spellStart"/>
+      <w:r>
+        <w:rPr>
+          <w:i/>
+        </w:rPr>
+        <w:t>i</w:t>
+      </w:r>
+      <w:proofErr w:type="spellEnd"/>
+      <w:r>
+        <w:rPr>
+          <w:i/>
+        </w:rPr>
+        <w:t>]</w:t>
+      </w:r>
+      <w:r>
+        <w:t xml:space="preserve"> respectively.</w:t>
+      </w:r>
+      <w:r>
+        <w:t xml:space="preserve"> </w:t>
+      </w:r>
+      <w:r>
+        <w:t>Representing</w:t>
+      </w:r>
+      <w:r>
+        <w:t xml:space="preserve"> the ROC curves visually was then a simple matter of</w:t>
+      </w:r>
+      <w:r>
+        <w:t xml:space="preserve"> plotting </w:t>
+      </w:r>
+      <w:r>
+        <w:t xml:space="preserve">the values of </w:t>
+      </w:r>
+      <w:proofErr w:type="spellStart"/>
+      <w:r>
+        <w:rPr>
+          <w:i/>
+        </w:rPr>
+        <w:t>tpr</w:t>
+      </w:r>
+      <w:proofErr w:type="spellEnd"/>
+      <w:r>
+        <w:rPr>
+          <w:i/>
+        </w:rPr>
+        <w:t xml:space="preserve"> </w:t>
+      </w:r>
+      <w:r>
+        <w:t xml:space="preserve">on the y-axis, and </w:t>
+      </w:r>
+      <w:proofErr w:type="spellStart"/>
+      <w:r>
+        <w:rPr>
+          <w:i/>
+        </w:rPr>
+        <w:t>fpr</w:t>
+      </w:r>
+      <w:proofErr w:type="spellEnd"/>
+      <w:r>
+        <w:t xml:space="preserve"> on the x-axis. </w:t>
+      </w:r>
+    </w:p>
+    <w:p/>
+    <w:p>
       <w:r>
         <w:rPr>
           <w:noProof/>
-          <w:lang w:val="en-IE"/>
-        </w:rPr>
-        <w:lastRenderedPageBreak/>
+        </w:rPr>
         <w:drawing>
-          <wp:inline distT="0" distB="0" distL="0" distR="0" wp14:anchorId="012E15FE" wp14:editId="6B3E6236">
-            <wp:extent cx="4822166" cy="1936115"/>
-            <wp:effectExtent l="0" t="0" r="0" b="6985"/>
-            <wp:docPr id="4" name="Picture 4"/>
-            <wp:cNvGraphicFramePr>
-              <a:graphicFrameLocks xmlns:a="http://schemas.openxmlformats.org/drawingml/2006/main" noChangeAspect="1"/>
-            </wp:cNvGraphicFramePr>
-            <a:graphic xmlns:a="http://schemas.openxmlformats.org/drawingml/2006/main">
-              <a:graphicData uri="http://schemas.openxmlformats.org/drawingml/2006/picture">
-                <pic:pic xmlns:pic="http://schemas.openxmlformats.org/drawingml/2006/picture">
-                  <pic:nvPicPr>
-                    <pic:cNvPr id="1" name=""/>
-                    <pic:cNvPicPr/>
-                  </pic:nvPicPr>
-                  <pic:blipFill rotWithShape="1">
-                    <a:blip r:embed="rId12"/>
-                    <a:srcRect r="18868"/>
-                    <a:stretch/>
-                  </pic:blipFill>
-                  <pic:spPr bwMode="auto">
-                    <a:xfrm>
-                      <a:off x="0" y="0"/>
-                      <a:ext cx="4822166" cy="1936115"/>
-                    </a:xfrm>
-                    <a:prstGeom prst="rect">
-                      <a:avLst/>
-                    </a:prstGeom>
-                    <a:ln>
-                      <a:noFill/>
-                    </a:ln>
-                    <a:extLst>
-                      <a:ext uri="{53640926-AAD7-44D8-BBD7-CCE9431645EC}">
-                        <a14:shadowObscured xmlns:a14="http://schemas.microsoft.com/office/drawing/2010/main"/>
-                      </a:ext>
-                    </a:extLst>
-                  </pic:spPr>
-                </pic:pic>
-              </a:graphicData>
-            </a:graphic>
-          </wp:inline>
-        </w:drawing>
-      </w:r>
-    </w:p>
-    <w:p>
-      <w:pPr>
-        <w:rPr>
-          <w:lang w:val="en-IE"/>
-        </w:rPr>
-      </w:pPr>
-    </w:p>
-    <w:p>
-      <w:pPr>
-        <w:pStyle w:val="ListParagraph"/>
-        <w:numPr>
-          <w:ilvl w:val="0"/>
-          <w:numId w:val="25"/>
-        </w:numPr>
-        <w:rPr>
-          <w:lang w:val="en-IE"/>
-        </w:rPr>
-      </w:pPr>
-      <w:r>
-        <w:rPr>
-          <w:lang w:val="en-IE"/>
-        </w:rPr>
-        <w:t>Select some cell below the data, choose to paste ‘Transpose’</w:t>
-      </w:r>
-    </w:p>
-    <w:p>
-      <w:pPr>
-        <w:pStyle w:val="ListParagraph"/>
-        <w:rPr>
-          <w:lang w:val="en-IE"/>
-        </w:rPr>
-      </w:pPr>
-      <w:r>
-        <w:rPr>
-          <w:noProof/>
-          <w:lang w:val="en-IE"/>
-        </w:rPr>
-        <w:drawing>
-          <wp:inline distT="0" distB="0" distL="0" distR="0" wp14:anchorId="4FAB2623" wp14:editId="2807EE57">
-            <wp:extent cx="3062377" cy="2050950"/>
-            <wp:effectExtent l="0" t="0" r="5080" b="6985"/>
-            <wp:docPr id="5" name="Picture 5"/>
+          <wp:anchor distT="0" distB="0" distL="114300" distR="114300" simplePos="0" relativeHeight="251658240" behindDoc="0" locked="0" layoutInCell="1" allowOverlap="1" wp14:anchorId="341ED863" wp14:editId="26275148">
+            <wp:simplePos x="0" y="0"/>
+            <wp:positionH relativeFrom="column">
+              <wp:posOffset>3533775</wp:posOffset>
+            </wp:positionH>
+            <wp:positionV relativeFrom="paragraph">
+              <wp:posOffset>6985</wp:posOffset>
+            </wp:positionV>
+            <wp:extent cx="2943225" cy="1430020"/>
+            <wp:effectExtent l="0" t="0" r="9525" b="0"/>
+            <wp:wrapSquare wrapText="bothSides"/>
+            <wp:docPr id="2" name="Picture 2"/>
             <wp:cNvGraphicFramePr>
               <a:graphicFrameLocks xmlns:a="http://schemas.openxmlformats.org/drawingml/2006/main" noChangeAspect="1"/>
             </wp:cNvGraphicFramePr>
@@ -710,188 +582,7 @@
                     <pic:cNvPicPr/>
                   </pic:nvPicPr>
                   <pic:blipFill>
-                    <a:blip r:embed="rId13"/>
-                    <a:stretch>
-                      <a:fillRect/>
-                    </a:stretch>
-                  </pic:blipFill>
-                  <pic:spPr>
-                    <a:xfrm>
-                      <a:off x="0" y="0"/>
-                      <a:ext cx="3098409" cy="2075081"/>
-                    </a:xfrm>
-                    <a:prstGeom prst="rect">
-                      <a:avLst/>
-                    </a:prstGeom>
-                  </pic:spPr>
-                </pic:pic>
-              </a:graphicData>
-            </a:graphic>
-          </wp:inline>
-        </w:drawing>
-      </w:r>
-    </w:p>
-    <w:p>
-      <w:pPr>
-        <w:pStyle w:val="ListParagraph"/>
-        <w:rPr>
-          <w:lang w:val="en-IE"/>
-        </w:rPr>
-      </w:pPr>
-    </w:p>
-    <w:p>
-      <w:pPr>
-        <w:pStyle w:val="ListParagraph"/>
-        <w:numPr>
-          <w:ilvl w:val="0"/>
-          <w:numId w:val="25"/>
-        </w:numPr>
-        <w:rPr>
-          <w:lang w:val="en-IE"/>
-        </w:rPr>
-      </w:pPr>
-      <w:r>
-        <w:rPr>
-          <w:lang w:val="en-IE"/>
-        </w:rPr>
-        <w:t>Delete the original, un-transposed dataset</w:t>
-      </w:r>
-      <w:r>
-        <w:rPr>
-          <w:lang w:val="en-IE"/>
-        </w:rPr>
-        <w:t>, so only the transposed dataset remains</w:t>
-      </w:r>
-    </w:p>
-    <w:p>
-      <w:pPr>
-        <w:ind w:left="720"/>
-        <w:rPr>
-          <w:lang w:val="en-IE"/>
-        </w:rPr>
-      </w:pPr>
-      <w:r>
-        <w:rPr>
-          <w:noProof/>
-          <w:lang w:val="en-IE"/>
-        </w:rPr>
-        <w:drawing>
-          <wp:inline distT="0" distB="0" distL="0" distR="0" wp14:anchorId="2B3916FF" wp14:editId="4FF0494E">
-            <wp:extent cx="4457097" cy="2311880"/>
-            <wp:effectExtent l="0" t="0" r="635" b="0"/>
-            <wp:docPr id="7" name="Picture 7"/>
-            <wp:cNvGraphicFramePr>
-              <a:graphicFrameLocks xmlns:a="http://schemas.openxmlformats.org/drawingml/2006/main" noChangeAspect="1"/>
-            </wp:cNvGraphicFramePr>
-            <a:graphic xmlns:a="http://schemas.openxmlformats.org/drawingml/2006/main">
-              <a:graphicData uri="http://schemas.openxmlformats.org/drawingml/2006/picture">
-                <pic:pic xmlns:pic="http://schemas.openxmlformats.org/drawingml/2006/picture">
-                  <pic:nvPicPr>
-                    <pic:cNvPr id="1" name=""/>
-                    <pic:cNvPicPr/>
-                  </pic:nvPicPr>
-                  <pic:blipFill>
-                    <a:blip r:embed="rId14"/>
-                    <a:stretch>
-                      <a:fillRect/>
-                    </a:stretch>
-                  </pic:blipFill>
-                  <pic:spPr>
-                    <a:xfrm>
-                      <a:off x="0" y="0"/>
-                      <a:ext cx="4569303" cy="2370081"/>
-                    </a:xfrm>
-                    <a:prstGeom prst="rect">
-                      <a:avLst/>
-                    </a:prstGeom>
-                  </pic:spPr>
-                </pic:pic>
-              </a:graphicData>
-            </a:graphic>
-          </wp:inline>
-        </w:drawing>
-      </w:r>
-    </w:p>
-    <w:p>
-      <w:pPr>
-        <w:ind w:left="720"/>
-        <w:rPr>
-          <w:lang w:val="en-IE"/>
-        </w:rPr>
-      </w:pPr>
-    </w:p>
-    <w:p>
-      <w:pPr>
-        <w:ind w:left="720"/>
-        <w:rPr>
-          <w:lang w:val="en-IE"/>
-        </w:rPr>
-      </w:pPr>
-    </w:p>
-    <w:p>
-      <w:pPr>
-        <w:pStyle w:val="ListParagraph"/>
-        <w:numPr>
-          <w:ilvl w:val="0"/>
-          <w:numId w:val="26"/>
-        </w:numPr>
-        <w:rPr>
-          <w:i/>
-          <w:u w:val="single"/>
-          <w:lang w:val="en-IE"/>
-        </w:rPr>
-      </w:pPr>
-      <w:r>
-        <w:rPr>
-          <w:i/>
-          <w:u w:val="single"/>
-          <w:lang w:val="en-IE"/>
-        </w:rPr>
-        <w:t>Two classification algorithms applied</w:t>
-      </w:r>
-      <w:r>
-        <w:rPr>
-          <w:lang w:val="en-IE"/>
-        </w:rPr>
-        <w:t xml:space="preserve"> </w:t>
-      </w:r>
-    </w:p>
-    <w:p>
-      <w:pPr>
-        <w:rPr>
-          <w:lang w:val="en-IE"/>
-        </w:rPr>
-      </w:pPr>
-      <w:r>
-        <w:rPr>
-          <w:noProof/>
-        </w:rPr>
-        <w:lastRenderedPageBreak/>
-        <w:drawing>
-          <wp:anchor distT="0" distB="0" distL="114300" distR="114300" simplePos="0" relativeHeight="251658240" behindDoc="0" locked="0" layoutInCell="1" allowOverlap="1" wp14:anchorId="12FC60D6" wp14:editId="0490D1B1">
-            <wp:simplePos x="0" y="0"/>
-            <wp:positionH relativeFrom="column">
-              <wp:posOffset>4571377</wp:posOffset>
-            </wp:positionH>
-            <wp:positionV relativeFrom="paragraph">
-              <wp:posOffset>52813</wp:posOffset>
-            </wp:positionV>
-            <wp:extent cx="1716405" cy="2985770"/>
-            <wp:effectExtent l="0" t="0" r="0" b="5080"/>
-            <wp:wrapSquare wrapText="bothSides"/>
-            <wp:docPr id="8" name="Picture 8"/>
-            <wp:cNvGraphicFramePr>
-              <a:graphicFrameLocks xmlns:a="http://schemas.openxmlformats.org/drawingml/2006/main" noChangeAspect="1"/>
-            </wp:cNvGraphicFramePr>
-            <a:graphic xmlns:a="http://schemas.openxmlformats.org/drawingml/2006/main">
-              <a:graphicData uri="http://schemas.openxmlformats.org/drawingml/2006/picture">
-                <pic:pic xmlns:pic="http://schemas.openxmlformats.org/drawingml/2006/picture">
-                  <pic:nvPicPr>
-                    <pic:cNvPr id="1" name=""/>
-                    <pic:cNvPicPr/>
-                  </pic:nvPicPr>
-                  <pic:blipFill>
-                    <a:blip r:embed="rId15">
+                    <a:blip r:embed="rId11">
                       <a:extLst>
                         <a:ext uri="{28A0092B-C50C-407E-A947-70E740481C1C}">
                           <a14:useLocalDpi xmlns:a14="http://schemas.microsoft.com/office/drawing/2010/main" val="0"/>
@@ -905,535 +596,7 @@
                   <pic:spPr>
                     <a:xfrm>
                       <a:off x="0" y="0"/>
-                      <a:ext cx="1716405" cy="2985770"/>
-                    </a:xfrm>
-                    <a:prstGeom prst="rect">
-                      <a:avLst/>
-                    </a:prstGeom>
-                  </pic:spPr>
-                </pic:pic>
-              </a:graphicData>
-            </a:graphic>
-            <wp14:sizeRelH relativeFrom="margin">
-              <wp14:pctWidth>0</wp14:pctWidth>
-            </wp14:sizeRelH>
-            <wp14:sizeRelV relativeFrom="margin">
-              <wp14:pctHeight>0</wp14:pctHeight>
-            </wp14:sizeRelV>
-          </wp:anchor>
-        </w:drawing>
-      </w:r>
-      <w:r>
-        <w:rPr>
-          <w:lang w:val="en-IE"/>
-        </w:rPr>
-        <w:t xml:space="preserve">The two classification algorithms that I chose for </w:t>
-      </w:r>
-      <w:r>
-        <w:rPr>
-          <w:lang w:val="en-IE"/>
-        </w:rPr>
-        <w:t xml:space="preserve">training classification models were </w:t>
-      </w:r>
-      <w:r>
-        <w:rPr>
-          <w:i/>
-          <w:lang w:val="en-IE"/>
-        </w:rPr>
-        <w:t>k-Nearest Neighbour</w:t>
-      </w:r>
-      <w:r>
-        <w:rPr>
-          <w:i/>
-          <w:lang w:val="en-IE"/>
-        </w:rPr>
-        <w:t xml:space="preserve"> (kNN),</w:t>
-      </w:r>
-      <w:r>
-        <w:rPr>
-          <w:i/>
-          <w:lang w:val="en-IE"/>
-        </w:rPr>
-        <w:t xml:space="preserve"> </w:t>
-      </w:r>
-      <w:r>
-        <w:rPr>
-          <w:lang w:val="en-IE"/>
-        </w:rPr>
-        <w:t xml:space="preserve">which we covered in lectures, and </w:t>
-      </w:r>
-      <w:r>
-        <w:rPr>
-          <w:i/>
-          <w:lang w:val="en-IE"/>
-        </w:rPr>
-        <w:t>Support Vector Machines</w:t>
-      </w:r>
-      <w:r>
-        <w:rPr>
-          <w:i/>
-          <w:lang w:val="en-IE"/>
-        </w:rPr>
-        <w:t xml:space="preserve"> (SVM)</w:t>
-      </w:r>
-      <w:r>
-        <w:rPr>
-          <w:lang w:val="en-IE"/>
-        </w:rPr>
-        <w:t xml:space="preserve">, </w:t>
-      </w:r>
-      <w:r>
-        <w:rPr>
-          <w:lang w:val="en-IE"/>
-        </w:rPr>
-        <w:t>which was mentioned in lectures, but not covered</w:t>
-      </w:r>
-      <w:r>
-        <w:rPr>
-          <w:lang w:val="en-IE"/>
-        </w:rPr>
-        <w:t>.</w:t>
-      </w:r>
-      <w:r>
-        <w:rPr>
-          <w:lang w:val="en-IE"/>
-        </w:rPr>
-        <w:t xml:space="preserve"> As mentioned in Section 1, </w:t>
-      </w:r>
-      <w:r>
-        <w:rPr>
-          <w:i/>
-          <w:lang w:val="en-IE"/>
-        </w:rPr>
-        <w:t>scikit-learn</w:t>
-      </w:r>
-      <w:r>
-        <w:rPr>
-          <w:lang w:val="en-IE"/>
-        </w:rPr>
-        <w:t xml:space="preserve"> has classifier </w:t>
-      </w:r>
-      <w:r>
-        <w:rPr>
-          <w:lang w:val="en-IE"/>
-        </w:rPr>
-        <w:t>classes</w:t>
-      </w:r>
-      <w:r>
-        <w:rPr>
-          <w:lang w:val="en-IE"/>
-        </w:rPr>
-        <w:t xml:space="preserve"> </w:t>
-      </w:r>
-      <w:r>
-        <w:rPr>
-          <w:lang w:val="en-IE"/>
-        </w:rPr>
-        <w:t xml:space="preserve">for both of these </w:t>
-      </w:r>
-      <w:r>
-        <w:rPr>
-          <w:lang w:val="en-IE"/>
-        </w:rPr>
-        <w:t>algorithms</w:t>
-      </w:r>
-      <w:r>
-        <w:rPr>
-          <w:lang w:val="en-IE"/>
-        </w:rPr>
-        <w:t xml:space="preserve">; </w:t>
-      </w:r>
-      <w:hyperlink r:id="rId16" w:anchor="sklearn.neighbors.KNeighborsClassifier" w:history="1">
-        <w:proofErr w:type="spellStart"/>
-        <w:r>
-          <w:rPr>
-            <w:rStyle w:val="Hyperlink"/>
-            <w:i/>
-            <w:lang w:val="en-IE"/>
-          </w:rPr>
-          <w:t>kNeighborsClassifier</w:t>
-        </w:r>
-        <w:proofErr w:type="spellEnd"/>
-      </w:hyperlink>
-      <w:r>
-        <w:rPr>
-          <w:lang w:val="en-IE"/>
-        </w:rPr>
-        <w:t xml:space="preserve"> and </w:t>
-      </w:r>
-      <w:hyperlink r:id="rId17" w:anchor="sklearn.svm.SVC" w:history="1">
-        <w:r>
-          <w:rPr>
-            <w:rStyle w:val="Hyperlink"/>
-            <w:i/>
-            <w:lang w:val="en-IE"/>
-          </w:rPr>
-          <w:t>SVC</w:t>
-        </w:r>
-      </w:hyperlink>
-      <w:r>
-        <w:rPr>
-          <w:lang w:val="en-IE"/>
-        </w:rPr>
-        <w:t>, respectively</w:t>
-      </w:r>
-      <w:r>
-        <w:rPr>
-          <w:lang w:val="en-IE"/>
-        </w:rPr>
-        <w:t>.</w:t>
-      </w:r>
-      <w:r>
-        <w:rPr>
-          <w:lang w:val="en-IE"/>
-        </w:rPr>
-        <w:t xml:space="preserve"> </w:t>
-      </w:r>
-      <w:r>
-        <w:rPr>
-          <w:lang w:val="en-IE"/>
-        </w:rPr>
-        <w:t xml:space="preserve">Both algorithms construct models which are represented by </w:t>
-      </w:r>
-      <w:r>
-        <w:rPr>
-          <w:lang w:val="en-IE"/>
-        </w:rPr>
-        <w:t>points in space</w:t>
-      </w:r>
-      <w:r>
-        <w:rPr>
-          <w:lang w:val="en-IE"/>
-        </w:rPr>
-        <w:t>, and each</w:t>
-      </w:r>
-      <w:r>
-        <w:rPr>
-          <w:lang w:val="en-IE"/>
-        </w:rPr>
-        <w:t xml:space="preserve"> model</w:t>
-      </w:r>
-      <w:r>
-        <w:rPr>
-          <w:lang w:val="en-IE"/>
-        </w:rPr>
-        <w:t xml:space="preserve"> has its own way of classifying new samples.</w:t>
-      </w:r>
-    </w:p>
-    <w:p>
-      <w:pPr>
-        <w:rPr>
-          <w:lang w:val="en-IE"/>
-        </w:rPr>
-      </w:pPr>
-    </w:p>
-    <w:p>
-      <w:pPr>
-        <w:rPr>
-          <w:b/>
-          <w:lang w:val="en-IE"/>
-        </w:rPr>
-      </w:pPr>
-      <w:r>
-        <w:rPr>
-          <w:b/>
-          <w:lang w:val="en-IE"/>
-        </w:rPr>
-        <w:t xml:space="preserve">The </w:t>
-      </w:r>
-      <w:r>
-        <w:rPr>
-          <w:b/>
-          <w:lang w:val="en-IE"/>
-        </w:rPr>
-        <w:t>k</w:t>
-      </w:r>
-      <w:r>
-        <w:rPr>
-          <w:b/>
-          <w:lang w:val="en-IE"/>
-        </w:rPr>
-        <w:t>-</w:t>
-      </w:r>
-      <w:r>
-        <w:rPr>
-          <w:b/>
-          <w:lang w:val="en-IE"/>
-        </w:rPr>
-        <w:t>N</w:t>
-      </w:r>
-      <w:r>
-        <w:rPr>
-          <w:b/>
-          <w:lang w:val="en-IE"/>
-        </w:rPr>
-        <w:t xml:space="preserve">earest </w:t>
-      </w:r>
-      <w:r>
-        <w:rPr>
-          <w:b/>
-          <w:lang w:val="en-IE"/>
-        </w:rPr>
-        <w:t>N</w:t>
-      </w:r>
-      <w:r>
-        <w:rPr>
-          <w:b/>
-          <w:lang w:val="en-IE"/>
-        </w:rPr>
-        <w:t>eighbours</w:t>
-      </w:r>
-      <w:r>
-        <w:rPr>
-          <w:b/>
-          <w:lang w:val="en-IE"/>
-        </w:rPr>
-        <w:t xml:space="preserve"> algorithm</w:t>
-      </w:r>
-    </w:p>
-    <w:p>
-      <w:pPr>
-        <w:rPr>
-          <w:lang w:val="en-IE"/>
-        </w:rPr>
-      </w:pPr>
-      <w:r>
-        <w:rPr>
-          <w:lang w:val="en-IE"/>
-        </w:rPr>
-        <w:t>As described in lectures,</w:t>
-      </w:r>
-      <w:r>
-        <w:rPr>
-          <w:lang w:val="en-IE"/>
-        </w:rPr>
-        <w:t xml:space="preserve"> the kNN algorithm </w:t>
-      </w:r>
-      <w:r>
-        <w:rPr>
-          <w:lang w:val="en-IE"/>
-        </w:rPr>
-        <w:t>operates by considering each sample to be a point in sample</w:t>
-      </w:r>
-      <w:r>
-        <w:rPr>
-          <w:noProof/>
-        </w:rPr>
-        <w:t xml:space="preserve"> </w:t>
-      </w:r>
-      <w:r>
-        <w:rPr>
-          <w:lang w:val="en-IE"/>
-        </w:rPr>
-        <w:t>space</w:t>
-      </w:r>
-      <w:r>
-        <w:rPr>
-          <w:lang w:val="en-IE"/>
-        </w:rPr>
-        <w:t>. When a new sample is</w:t>
-      </w:r>
-      <w:r>
-        <w:rPr>
-          <w:lang w:val="en-IE"/>
-        </w:rPr>
-        <w:t xml:space="preserve"> being queried, the algorithm finds the samples from the training data that are closest to it</w:t>
-      </w:r>
-      <w:r>
-        <w:rPr>
-          <w:lang w:val="en-IE"/>
-        </w:rPr>
-        <w:t xml:space="preserve">; </w:t>
-      </w:r>
-      <w:r>
-        <w:rPr>
-          <w:lang w:val="en-IE"/>
-        </w:rPr>
-        <w:t>specifically,</w:t>
-      </w:r>
-      <w:r>
-        <w:rPr>
-          <w:lang w:val="en-IE"/>
-        </w:rPr>
-        <w:t xml:space="preserve"> it finds the </w:t>
-      </w:r>
-      <w:r>
-        <w:rPr>
-          <w:i/>
-          <w:lang w:val="en-IE"/>
-        </w:rPr>
-        <w:t>k</w:t>
-      </w:r>
-      <w:r>
-        <w:rPr>
-          <w:lang w:val="en-IE"/>
-        </w:rPr>
-        <w:t xml:space="preserve"> closest samples</w:t>
-      </w:r>
-      <w:r>
-        <w:rPr>
-          <w:lang w:val="en-IE"/>
-        </w:rPr>
-        <w:t xml:space="preserve">, or the </w:t>
-      </w:r>
-      <w:r>
-        <w:rPr>
-          <w:i/>
-          <w:lang w:val="en-IE"/>
-        </w:rPr>
-        <w:t>k nearest neighbours</w:t>
-      </w:r>
-      <w:r>
-        <w:rPr>
-          <w:lang w:val="en-IE"/>
-        </w:rPr>
-        <w:t xml:space="preserve">. </w:t>
-      </w:r>
-      <w:r>
-        <w:rPr>
-          <w:lang w:val="en-IE"/>
-        </w:rPr>
-        <w:t xml:space="preserve">These neighbours then vote on </w:t>
-      </w:r>
-      <w:r>
-        <w:rPr>
-          <w:lang w:val="en-IE"/>
-        </w:rPr>
-        <w:t>the value of the new sample’s target feature</w:t>
-      </w:r>
-      <w:r>
-        <w:rPr>
-          <w:lang w:val="en-IE"/>
-        </w:rPr>
-        <w:t xml:space="preserve"> (see diagram for example)</w:t>
-      </w:r>
-      <w:r>
-        <w:rPr>
-          <w:lang w:val="en-IE"/>
-        </w:rPr>
-        <w:t xml:space="preserve">; in our case, they vote on whether </w:t>
-      </w:r>
-      <w:r>
-        <w:rPr>
-          <w:lang w:val="en-IE"/>
-        </w:rPr>
-        <w:t xml:space="preserve">the new sample should test </w:t>
-      </w:r>
-      <w:r>
-        <w:rPr>
-          <w:i/>
-          <w:lang w:val="en-IE"/>
-        </w:rPr>
-        <w:t>positive</w:t>
-      </w:r>
-      <w:r>
-        <w:rPr>
-          <w:lang w:val="en-IE"/>
-        </w:rPr>
-        <w:t xml:space="preserve"> or </w:t>
-      </w:r>
-      <w:r>
-        <w:rPr>
-          <w:i/>
-          <w:lang w:val="en-IE"/>
-        </w:rPr>
-        <w:t>negative</w:t>
-      </w:r>
-      <w:r>
-        <w:rPr>
-          <w:lang w:val="en-IE"/>
-        </w:rPr>
-        <w:t xml:space="preserve"> for Autoimmune Disease.</w:t>
-      </w:r>
-      <w:r>
-        <w:rPr>
-          <w:lang w:val="en-IE"/>
-        </w:rPr>
-        <w:t xml:space="preserve"> </w:t>
-      </w:r>
-      <w:r>
-        <w:rPr>
-          <w:lang w:val="en-IE"/>
-        </w:rPr>
-        <w:t xml:space="preserve">This vote is based on a simple majority of the </w:t>
-      </w:r>
-      <w:r>
-        <w:rPr>
-          <w:lang w:val="en-IE"/>
-        </w:rPr>
-        <w:t xml:space="preserve">neighbours’ values of </w:t>
-      </w:r>
-      <w:proofErr w:type="spellStart"/>
-      <w:r>
-        <w:rPr>
-          <w:i/>
-          <w:lang w:val="en-IE"/>
-        </w:rPr>
-        <w:t>Autoimmune_Disease</w:t>
-      </w:r>
-      <w:proofErr w:type="spellEnd"/>
-      <w:r>
-        <w:rPr>
-          <w:lang w:val="en-IE"/>
-        </w:rPr>
-        <w:t>.</w:t>
-      </w:r>
-      <w:r>
-        <w:rPr>
-          <w:lang w:val="en-IE"/>
-        </w:rPr>
-        <w:t xml:space="preserve"> </w:t>
-      </w:r>
-    </w:p>
-    <w:p>
-      <w:pPr>
-        <w:rPr>
-          <w:lang w:val="en-IE"/>
-        </w:rPr>
-      </w:pPr>
-      <w:r>
-        <w:rPr>
-          <w:noProof/>
-        </w:rPr>
-        <w:drawing>
-          <wp:anchor distT="0" distB="0" distL="114300" distR="114300" simplePos="0" relativeHeight="251659264" behindDoc="0" locked="0" layoutInCell="1" allowOverlap="1" wp14:anchorId="24E5CB69" wp14:editId="5A9D5B97">
-            <wp:simplePos x="0" y="0"/>
-            <wp:positionH relativeFrom="margin">
-              <wp:posOffset>-69011</wp:posOffset>
-            </wp:positionH>
-            <wp:positionV relativeFrom="paragraph">
-              <wp:posOffset>182245</wp:posOffset>
-            </wp:positionV>
-            <wp:extent cx="2090420" cy="2493010"/>
-            <wp:effectExtent l="0" t="0" r="5080" b="2540"/>
-            <wp:wrapSquare wrapText="bothSides"/>
-            <wp:docPr id="9" name="Picture 9"/>
-            <wp:cNvGraphicFramePr>
-              <a:graphicFrameLocks xmlns:a="http://schemas.openxmlformats.org/drawingml/2006/main" noChangeAspect="1"/>
-            </wp:cNvGraphicFramePr>
-            <a:graphic xmlns:a="http://schemas.openxmlformats.org/drawingml/2006/main">
-              <a:graphicData uri="http://schemas.openxmlformats.org/drawingml/2006/picture">
-                <pic:pic xmlns:pic="http://schemas.openxmlformats.org/drawingml/2006/picture">
-                  <pic:nvPicPr>
-                    <pic:cNvPr id="1" name=""/>
-                    <pic:cNvPicPr/>
-                  </pic:nvPicPr>
-                  <pic:blipFill>
-                    <a:blip r:embed="rId18">
-                      <a:extLst>
-                        <a:ext uri="{28A0092B-C50C-407E-A947-70E740481C1C}">
-                          <a14:useLocalDpi xmlns:a14="http://schemas.microsoft.com/office/drawing/2010/main" val="0"/>
-                        </a:ext>
-                      </a:extLst>
-                    </a:blip>
-                    <a:stretch>
-                      <a:fillRect/>
-                    </a:stretch>
-                  </pic:blipFill>
-                  <pic:spPr>
-                    <a:xfrm>
-                      <a:off x="0" y="0"/>
-                      <a:ext cx="2090420" cy="2493010"/>
+                      <a:ext cx="2943225" cy="1430020"/>
                     </a:xfrm>
                     <a:prstGeom prst="rect">
                       <a:avLst/>
@@ -1451,240 +614,329 @@
           </wp:anchor>
         </w:drawing>
       </w:r>
+      <w:r>
+        <w:rPr>
+          <w:noProof/>
+        </w:rPr>
+        <mc:AlternateContent>
+          <mc:Choice Requires="wps">
+            <w:drawing>
+              <wp:anchor distT="45720" distB="45720" distL="114300" distR="114300" simplePos="0" relativeHeight="251660288" behindDoc="0" locked="0" layoutInCell="1" allowOverlap="1" wp14:anchorId="6874DA23" wp14:editId="10DFE87B">
+                <wp:simplePos x="0" y="0"/>
+                <wp:positionH relativeFrom="margin">
+                  <wp:posOffset>3752850</wp:posOffset>
+                </wp:positionH>
+                <wp:positionV relativeFrom="paragraph">
+                  <wp:posOffset>1340485</wp:posOffset>
+                </wp:positionV>
+                <wp:extent cx="2571750" cy="1404620"/>
+                <wp:effectExtent l="0" t="0" r="19050" b="13970"/>
+                <wp:wrapSquare wrapText="bothSides"/>
+                <wp:docPr id="217" name="Text Box 2"/>
+                <wp:cNvGraphicFramePr>
+                  <a:graphicFrameLocks xmlns:a="http://schemas.openxmlformats.org/drawingml/2006/main"/>
+                </wp:cNvGraphicFramePr>
+                <a:graphic xmlns:a="http://schemas.openxmlformats.org/drawingml/2006/main">
+                  <a:graphicData uri="http://schemas.microsoft.com/office/word/2010/wordprocessingShape">
+                    <wps:wsp>
+                      <wps:cNvSpPr txBox="1">
+                        <a:spLocks noChangeArrowheads="1"/>
+                      </wps:cNvSpPr>
+                      <wps:spPr bwMode="auto">
+                        <a:xfrm>
+                          <a:off x="0" y="0"/>
+                          <a:ext cx="2571750" cy="1404620"/>
+                        </a:xfrm>
+                        <a:prstGeom prst="rect">
+                          <a:avLst/>
+                        </a:prstGeom>
+                        <a:solidFill>
+                          <a:srgbClr val="FFFFFF"/>
+                        </a:solidFill>
+                        <a:ln w="3175">
+                          <a:solidFill>
+                            <a:schemeClr val="bg1">
+                              <a:lumMod val="75000"/>
+                            </a:schemeClr>
+                          </a:solidFill>
+                          <a:miter lim="800000"/>
+                          <a:headEnd/>
+                          <a:tailEnd/>
+                        </a:ln>
+                      </wps:spPr>
+                      <wps:txbx>
+                        <w:txbxContent>
+                          <w:p>
+                            <w:pPr>
+                              <w:jc w:val="center"/>
+                              <w:rPr>
+                                <w:color w:val="7F7F7F" w:themeColor="text1" w:themeTint="80"/>
+                                <w:sz w:val="18"/>
+                              </w:rPr>
+                            </w:pPr>
+                            <w:r>
+                              <w:rPr>
+                                <w:color w:val="7F7F7F" w:themeColor="text1" w:themeTint="80"/>
+                                <w:sz w:val="18"/>
+                              </w:rPr>
+                              <w:t xml:space="preserve">Figure 1: </w:t>
+                            </w:r>
+                            <w:r>
+                              <w:rPr>
+                                <w:color w:val="7F7F7F" w:themeColor="text1" w:themeTint="80"/>
+                                <w:sz w:val="18"/>
+                              </w:rPr>
+                              <w:t>Visual representation of k fold generation</w:t>
+                            </w:r>
+                          </w:p>
+                        </w:txbxContent>
+                      </wps:txbx>
+                      <wps:bodyPr rot="0" vert="horz" wrap="square" lIns="91440" tIns="45720" rIns="91440" bIns="45720" anchor="t" anchorCtr="0">
+                        <a:spAutoFit/>
+                      </wps:bodyPr>
+                    </wps:wsp>
+                  </a:graphicData>
+                </a:graphic>
+                <wp14:sizeRelH relativeFrom="margin">
+                  <wp14:pctWidth>0</wp14:pctWidth>
+                </wp14:sizeRelH>
+                <wp14:sizeRelV relativeFrom="margin">
+                  <wp14:pctHeight>20000</wp14:pctHeight>
+                </wp14:sizeRelV>
+              </wp:anchor>
+            </w:drawing>
+          </mc:Choice>
+          <mc:Fallback>
+            <w:pict>
+              <v:shapetype w14:anchorId="6874DA23" id="_x0000_t202" coordsize="21600,21600" o:spt="202" path="m,l,21600r21600,l21600,xe">
+                <v:stroke joinstyle="miter"/>
+                <v:path gradientshapeok="t" o:connecttype="rect"/>
+              </v:shapetype>
+              <v:shape id="Text Box 2" o:spid="_x0000_s1026" type="#_x0000_t202" style="position:absolute;margin-left:295.5pt;margin-top:105.55pt;width:202.5pt;height:110.6pt;z-index:251660288;visibility:visible;mso-wrap-style:square;mso-width-percent:0;mso-height-percent:200;mso-wrap-distance-left:9pt;mso-wrap-distance-top:3.6pt;mso-wrap-distance-right:9pt;mso-wrap-distance-bottom:3.6pt;mso-position-horizontal:absolute;mso-position-horizontal-relative:margin;mso-position-vertical:absolute;mso-position-vertical-relative:text;mso-width-percent:0;mso-height-percent:200;mso-width-relative:margin;mso-height-relative:margin;v-text-anchor:top" o:gfxdata="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" strokecolor="#bfbfbf [2412]" strokeweight=".25pt">
+                <v:textbox style="mso-fit-shape-to-text:t">
+                  <w:txbxContent>
+                    <w:p>
+                      <w:pPr>
+                        <w:jc w:val="center"/>
+                        <w:rPr>
+                          <w:color w:val="7F7F7F" w:themeColor="text1" w:themeTint="80"/>
+                          <w:sz w:val="18"/>
+                        </w:rPr>
+                      </w:pPr>
+                      <w:r>
+                        <w:rPr>
+                          <w:color w:val="7F7F7F" w:themeColor="text1" w:themeTint="80"/>
+                          <w:sz w:val="18"/>
+                        </w:rPr>
+                        <w:t xml:space="preserve">Figure 1: </w:t>
+                      </w:r>
+                      <w:r>
+                        <w:rPr>
+                          <w:color w:val="7F7F7F" w:themeColor="text1" w:themeTint="80"/>
+                          <w:sz w:val="18"/>
+                        </w:rPr>
+                        <w:t>Visual representation of k fold generation</w:t>
+                      </w:r>
+                    </w:p>
+                  </w:txbxContent>
+                </v:textbox>
+                <w10:wrap type="square" anchorx="margin"/>
+              </v:shape>
+            </w:pict>
+          </mc:Fallback>
+        </mc:AlternateContent>
+      </w:r>
+      <w:r>
+        <w:t>As required,</w:t>
+      </w:r>
+      <w:r>
+        <w:t xml:space="preserve"> </w:t>
+      </w:r>
+      <w:r>
+        <w:t xml:space="preserve">I </w:t>
+      </w:r>
+      <w:r>
+        <w:t>plotted my curves using a held-out test set which was 1/3 of the overall dataset size</w:t>
+      </w:r>
+      <w:r>
+        <w:t>.</w:t>
+      </w:r>
+      <w:r>
+        <w:t xml:space="preserve"> I used a </w:t>
+      </w:r>
+      <w:hyperlink r:id="rId12" w:history="1">
+        <w:proofErr w:type="spellStart"/>
+        <w:r>
+          <w:rPr>
+            <w:rStyle w:val="Hyperlink"/>
+            <w:i/>
+          </w:rPr>
+          <w:t>StratifiedKFold</w:t>
+        </w:r>
+        <w:proofErr w:type="spellEnd"/>
+      </w:hyperlink>
+      <w:r>
+        <w:rPr>
+          <w:i/>
+        </w:rPr>
+        <w:t xml:space="preserve"> </w:t>
+      </w:r>
+      <w:r>
+        <w:t>to achieve this</w:t>
+      </w:r>
+      <w:r>
+        <w:t>.</w:t>
+      </w:r>
+      <w:r>
+        <w:t xml:space="preserve"> </w:t>
+      </w:r>
+      <w:r>
+        <w:t xml:space="preserve">Specifically, </w:t>
+      </w:r>
+      <w:r>
+        <w:t>I used</w:t>
+      </w:r>
+      <w:r>
+        <w:t xml:space="preserve"> the </w:t>
+      </w:r>
+      <w:hyperlink r:id="rId13" w:anchor="sklearn.model_selection.StratifiedKFold.split" w:history="1">
+        <w:r>
+          <w:rPr>
+            <w:rStyle w:val="Hyperlink"/>
+            <w:i/>
+          </w:rPr>
+          <w:t>split</w:t>
+        </w:r>
+      </w:hyperlink>
+      <w:r>
+        <w:t xml:space="preserve"> method</w:t>
+      </w:r>
+      <w:r>
+        <w:t xml:space="preserve">, </w:t>
+      </w:r>
+      <w:r>
+        <w:t>the purpose of which is to “</w:t>
+      </w:r>
+      <w:r>
+        <w:t>generate indices</w:t>
+      </w:r>
+      <w:r>
+        <w:t xml:space="preserve"> </w:t>
+      </w:r>
+      <w:r>
+        <w:t>to split data into training and test set”</w:t>
+      </w:r>
+      <w:r>
+        <w:t>.</w:t>
+      </w:r>
+      <w:r>
+        <w:t xml:space="preserve"> </w:t>
+      </w:r>
+      <w:r>
+        <w:t xml:space="preserve">This works by </w:t>
+      </w:r>
+      <w:r>
+        <w:t xml:space="preserve">splitting the data set into </w:t>
+      </w:r>
+      <w:r>
+        <w:t xml:space="preserve">n </w:t>
+      </w:r>
+      <w:r>
+        <w:t>folds and</w:t>
+      </w:r>
+      <w:r>
+        <w:t xml:space="preserve"> using 1/n of the dataset </w:t>
+      </w:r>
+      <w:r>
+        <w:t xml:space="preserve">as </w:t>
+      </w:r>
+      <w:r>
+        <w:t xml:space="preserve">a </w:t>
+      </w:r>
+      <w:r>
+        <w:t>test set</w:t>
+      </w:r>
+      <w:r>
+        <w:t xml:space="preserve">, while </w:t>
+      </w:r>
+      <w:r>
+        <w:t>using the rest as a training set</w:t>
+      </w:r>
+      <w:r>
+        <w:t>. Each sample gets used once for</w:t>
+      </w:r>
+      <w:r>
+        <w:t xml:space="preserve"> testing, and (n-1) times for training</w:t>
+      </w:r>
+      <w:r>
+        <w:t xml:space="preserve"> [See Figure 1]</w:t>
+      </w:r>
+      <w:r>
+        <w:t>.</w:t>
+      </w:r>
+      <w:r>
+        <w:t xml:space="preserve"> </w:t>
+      </w:r>
     </w:p>
+    <w:p/>
     <w:p>
       <w:pPr>
         <w:rPr>
-          <w:b/>
-          <w:lang w:val="en-IE"/>
-        </w:rPr>
-      </w:pPr>
-      <w:r>
-        <w:rPr>
-          <w:b/>
-          <w:lang w:val="en-IE"/>
-        </w:rPr>
-        <w:t xml:space="preserve">The </w:t>
-      </w:r>
-      <w:r>
-        <w:rPr>
-          <w:b/>
-          <w:lang w:val="en-IE"/>
-        </w:rPr>
-        <w:t>S</w:t>
-      </w:r>
-      <w:r>
-        <w:rPr>
-          <w:b/>
-          <w:lang w:val="en-IE"/>
-        </w:rPr>
-        <w:t xml:space="preserve">upport </w:t>
-      </w:r>
-      <w:r>
-        <w:rPr>
-          <w:b/>
-          <w:lang w:val="en-IE"/>
-        </w:rPr>
-        <w:t>V</w:t>
-      </w:r>
-      <w:r>
-        <w:rPr>
-          <w:b/>
-          <w:lang w:val="en-IE"/>
-        </w:rPr>
-        <w:t xml:space="preserve">ector </w:t>
-      </w:r>
-      <w:r>
-        <w:rPr>
-          <w:b/>
-          <w:lang w:val="en-IE"/>
-        </w:rPr>
-        <w:t>M</w:t>
-      </w:r>
-      <w:r>
-        <w:rPr>
-          <w:b/>
-          <w:lang w:val="en-IE"/>
-        </w:rPr>
-        <w:t>achines</w:t>
-      </w:r>
-      <w:r>
-        <w:rPr>
-          <w:b/>
-          <w:lang w:val="en-IE"/>
-        </w:rPr>
-        <w:t xml:space="preserve"> algorithm</w:t>
-      </w:r>
-    </w:p>
-    <w:p>
-      <w:r>
-        <w:rPr>
-          <w:lang w:val="en-IE"/>
-        </w:rPr>
-        <w:t>Like</w:t>
-      </w:r>
-      <w:r>
-        <w:rPr>
-          <w:lang w:val="en-IE"/>
-        </w:rPr>
-        <w:t xml:space="preserve"> kNN, the SVM algorithm </w:t>
-      </w:r>
-      <w:r>
-        <w:rPr>
-          <w:lang w:val="en-IE"/>
-        </w:rPr>
-        <w:t xml:space="preserve">creates a model with </w:t>
-      </w:r>
-      <w:r>
-        <w:rPr>
-          <w:lang w:val="en-IE"/>
-        </w:rPr>
-        <w:t xml:space="preserve">each sample being a point in space. </w:t>
-      </w:r>
-      <w:r>
-        <w:rPr>
-          <w:lang w:val="en-IE"/>
-        </w:rPr>
-        <w:t xml:space="preserve">It then tries to create </w:t>
-      </w:r>
-      <w:r>
-        <w:rPr>
-          <w:lang w:val="en-IE"/>
-        </w:rPr>
-        <w:t xml:space="preserve">a </w:t>
-      </w:r>
+          <w:lang w:val="en-US"/>
+        </w:rPr>
+      </w:pPr>
+      <w:r>
+        <w:t xml:space="preserve">So, by setting </w:t>
+      </w:r>
+      <w:proofErr w:type="spellStart"/>
       <w:r>
         <w:rPr>
           <w:i/>
-          <w:lang w:val="en-IE"/>
-        </w:rPr>
-        <w:t>margin</w:t>
-      </w:r>
-      <w:r>
-        <w:t xml:space="preserve"> </w:t>
-      </w:r>
-      <w:r>
-        <w:t xml:space="preserve">in the space, which separates </w:t>
-      </w:r>
-      <w:r>
-        <w:t xml:space="preserve">the samples </w:t>
-      </w:r>
-      <w:r>
-        <w:t xml:space="preserve">that test </w:t>
-      </w:r>
-      <w:r>
-        <w:rPr>
-          <w:i/>
-        </w:rPr>
-        <w:t>positive</w:t>
-      </w:r>
-      <w:r>
-        <w:t xml:space="preserve"> for Autoimmune Disease from the samples that test </w:t>
-      </w:r>
-      <w:r>
-        <w:rPr>
-          <w:i/>
-        </w:rPr>
-        <w:t>negative</w:t>
+        </w:rPr>
+        <w:t>n_splits</w:t>
+      </w:r>
+      <w:proofErr w:type="spellEnd"/>
+      <w:r>
+        <w:t xml:space="preserve"> to 3, I generated 3 folds, each with a test set that was 1/3 of the overall dataset size</w:t>
       </w:r>
       <w:r>
         <w:t>.</w:t>
       </w:r>
       <w:r>
-        <w:t xml:space="preserve"> </w:t>
-      </w:r>
-      <w:r>
-        <w:t xml:space="preserve">If the samples were 2-dimensional, for example, then SVM would essentially try to draw a line between the </w:t>
-      </w:r>
-      <w:r>
-        <w:t>two groups of samples</w:t>
-      </w:r>
-      <w:r>
-        <w:t xml:space="preserve"> (see diagram). </w:t>
-      </w:r>
-      <w:r>
-        <w:t xml:space="preserve">In our case, our samples have 9 attributes, so </w:t>
-      </w:r>
-      <w:r>
-        <w:t xml:space="preserve">SVM aims to create an 8-dimensional </w:t>
-      </w:r>
-      <w:r>
-        <w:rPr>
-          <w:u w:val="single"/>
-        </w:rPr>
-        <w:t>hyperplane</w:t>
-      </w:r>
-      <w:r>
-        <w:t xml:space="preserve"> to separate the groups</w:t>
-      </w:r>
-      <w:r>
-        <w:t xml:space="preserve">, called a </w:t>
-      </w:r>
-      <w:r>
-        <w:rPr>
-          <w:i/>
-        </w:rPr>
-        <w:t>margin</w:t>
-      </w:r>
-      <w:r>
-        <w:t xml:space="preserve">. Then, when new samples are queried, SVM simply checks whether this query falls on the </w:t>
-      </w:r>
-      <w:r>
-        <w:rPr>
-          <w:i/>
-        </w:rPr>
-        <w:t>positive</w:t>
-      </w:r>
-      <w:r>
-        <w:t xml:space="preserve"> or </w:t>
-      </w:r>
-      <w:r>
-        <w:rPr>
-          <w:i/>
-        </w:rPr>
-        <w:t>negative</w:t>
-      </w:r>
-      <w:r>
-        <w:t xml:space="preserve"> side of this </w:t>
-      </w:r>
-      <w:r>
-        <w:t>margin</w:t>
-      </w:r>
-      <w:r>
-        <w:t>, and classes it accordingly.</w:t>
-      </w:r>
-      <w:r>
-        <w:t xml:space="preserve"> SVM strives </w:t>
-      </w:r>
-      <w:r>
-        <w:t xml:space="preserve">to choose a margin with </w:t>
-      </w:r>
-      <w:r>
-        <w:t>the largest possible gap between itself and any of the training data</w:t>
-      </w:r>
-      <w:r>
-        <w:t xml:space="preserve">, </w:t>
-      </w:r>
-      <w:r>
-        <w:t>to</w:t>
-      </w:r>
-      <w:r>
-        <w:t xml:space="preserve"> increase accuracy of future classifications.</w:t>
-      </w:r>
-    </w:p>
-    <w:p>
-      <w:pPr>
-        <w:rPr>
-          <w:lang w:val="en-IE"/>
-        </w:rPr>
-      </w:pPr>
-    </w:p>
-    <w:p>
-      <w:pPr>
-        <w:rPr>
-          <w:lang w:val="en-IE"/>
-        </w:rPr>
-      </w:pPr>
+        <w:t xml:space="preserve"> In fact, </w:t>
+      </w:r>
+      <w:r>
+        <w:t xml:space="preserve">since I had 3 folds, I was able to construct 3 ROC curves, which offered a </w:t>
+      </w:r>
+      <w:r>
+        <w:t xml:space="preserve">better </w:t>
+      </w:r>
+      <w:r>
+        <w:t>idea of how the algorithm performed on average.</w:t>
+      </w:r>
+      <w:r>
+        <w:t xml:space="preserve"> Also, for each curve, I calculated its AUROC score, again with the help of one of the package functions; the </w:t>
+      </w:r>
+      <w:hyperlink r:id="rId14" w:history="1">
+        <w:proofErr w:type="spellStart"/>
+        <w:r>
+          <w:rPr>
+            <w:rStyle w:val="Hyperlink"/>
+            <w:i/>
+          </w:rPr>
+          <w:t>auc</w:t>
+        </w:r>
+        <w:proofErr w:type="spellEnd"/>
+      </w:hyperlink>
+      <w:r>
+        <w:t xml:space="preserve"> function.</w:t>
+      </w:r>
+      <w:r>
+        <w:t xml:space="preserve"> Each curve’s AUROC score is reported in the legend</w:t>
+      </w:r>
+      <w:r>
+        <w:t>s of their graphs, included in section 3.</w:t>
+      </w:r>
     </w:p>
     <w:p>
       <w:pPr>
@@ -1696,793 +948,174 @@
         <w:rPr>
           <w:i/>
           <w:u w:val="single"/>
-          <w:lang w:val="en-IE"/>
         </w:rPr>
       </w:pPr>
       <w:r>
         <w:rPr>
           <w:i/>
           <w:u w:val="single"/>
-          <w:lang w:val="en-IE"/>
-        </w:rPr>
-        <w:t>Estimation of performance by 10-fold cross validation</w:t>
+        </w:rPr>
+        <w:lastRenderedPageBreak/>
+        <w:t xml:space="preserve">Methodology and assumptions </w:t>
+      </w:r>
+      <w:r>
+        <w:rPr>
+          <w:i/>
+          <w:u w:val="single"/>
+        </w:rPr>
+        <w:t>(continued)</w:t>
       </w:r>
     </w:p>
     <w:p>
       <w:pPr>
         <w:rPr>
-          <w:lang w:val="en-IE"/>
-        </w:rPr>
-      </w:pPr>
-      <w:r>
-        <w:rPr>
-          <w:i/>
-          <w:lang w:val="en-IE"/>
-        </w:rPr>
-        <w:t xml:space="preserve">sci-kit learn </w:t>
-      </w:r>
-      <w:r>
-        <w:rPr>
-          <w:lang w:val="en-IE"/>
-        </w:rPr>
-        <w:t xml:space="preserve">offers </w:t>
-      </w:r>
-      <w:r>
-        <w:rPr>
-          <w:lang w:val="en-IE"/>
-        </w:rPr>
-        <w:t xml:space="preserve">very straightforward functionality for performing cross-validation in the form of </w:t>
-      </w:r>
-      <w:hyperlink r:id="rId19" w:history="1">
-        <w:proofErr w:type="spellStart"/>
-        <w:r>
-          <w:rPr>
-            <w:rStyle w:val="Hyperlink"/>
-            <w:i/>
-            <w:lang w:val="en-IE"/>
-          </w:rPr>
-          <w:t>cross_val_score</w:t>
-        </w:r>
-        <w:proofErr w:type="spellEnd"/>
-      </w:hyperlink>
-      <w:r>
-        <w:rPr>
-          <w:lang w:val="en-IE"/>
-        </w:rPr>
-        <w:t>.</w:t>
-      </w:r>
-      <w:r>
-        <w:rPr>
-          <w:lang w:val="en-IE"/>
-        </w:rPr>
-        <w:t xml:space="preserve"> </w:t>
-      </w:r>
-      <w:r>
-        <w:rPr>
-          <w:lang w:val="en-IE"/>
-        </w:rPr>
-        <w:t xml:space="preserve">We simply specify the classifier object (either a </w:t>
-      </w:r>
-      <w:proofErr w:type="spellStart"/>
-      <w:r>
-        <w:rPr>
-          <w:i/>
-          <w:lang w:val="en-IE"/>
-        </w:rPr>
-        <w:t>kNeighborsClassifier</w:t>
-      </w:r>
-      <w:proofErr w:type="spellEnd"/>
-      <w:r>
-        <w:rPr>
-          <w:lang w:val="en-IE"/>
-        </w:rPr>
-        <w:t xml:space="preserve"> or </w:t>
-      </w:r>
-      <w:r>
-        <w:rPr>
-          <w:i/>
-          <w:lang w:val="en-IE"/>
-        </w:rPr>
-        <w:t>SVC</w:t>
-      </w:r>
-      <w:r>
-        <w:rPr>
-          <w:lang w:val="en-IE"/>
-        </w:rPr>
-        <w:t xml:space="preserve"> object in our case), </w:t>
-      </w:r>
-      <w:r>
-        <w:rPr>
-          <w:lang w:val="en-IE"/>
-        </w:rPr>
-        <w:t xml:space="preserve">and the training data and features to which that classifier is to be fitted. We may also </w:t>
-      </w:r>
-      <w:r>
-        <w:rPr>
-          <w:lang w:val="en-IE"/>
-        </w:rPr>
-        <w:t>specify</w:t>
-      </w:r>
-      <w:r>
-        <w:rPr>
-          <w:lang w:val="en-IE"/>
-        </w:rPr>
-        <w:t xml:space="preserve"> the number of folds during the validation process, </w:t>
-      </w:r>
-      <w:r>
-        <w:rPr>
-          <w:lang w:val="en-IE"/>
-        </w:rPr>
-        <w:t xml:space="preserve">which should be </w:t>
-      </w:r>
-      <w:r>
-        <w:rPr>
-          <w:i/>
-          <w:lang w:val="en-IE"/>
-        </w:rPr>
-        <w:t>10</w:t>
-      </w:r>
-      <w:r>
-        <w:rPr>
-          <w:lang w:val="en-IE"/>
-        </w:rPr>
-        <w:t xml:space="preserve"> </w:t>
-      </w:r>
-      <w:r>
-        <w:rPr>
-          <w:lang w:val="en-IE"/>
-        </w:rPr>
-        <w:t>in our case</w:t>
-      </w:r>
-      <w:r>
-        <w:rPr>
-          <w:lang w:val="en-IE"/>
-        </w:rPr>
-        <w:t>.</w:t>
-      </w:r>
-      <w:r>
-        <w:rPr>
-          <w:lang w:val="en-IE"/>
-        </w:rPr>
-        <w:t xml:space="preserve"> </w:t>
-      </w:r>
-      <w:r>
-        <w:rPr>
-          <w:lang w:val="en-IE"/>
-        </w:rPr>
-        <w:t xml:space="preserve">At each step, we get a validation score which </w:t>
-      </w:r>
-      <w:r>
-        <w:rPr>
-          <w:lang w:val="en-IE"/>
-        </w:rPr>
-        <w:t>scores the performance of the model</w:t>
-      </w:r>
-      <w:r>
-        <w:rPr>
-          <w:lang w:val="en-IE"/>
-        </w:rPr>
-        <w:t xml:space="preserve">. If we take the average of these scores, </w:t>
-      </w:r>
-      <w:r>
-        <w:rPr>
-          <w:lang w:val="en-IE"/>
-        </w:rPr>
-        <w:t>we get</w:t>
-      </w:r>
-      <w:r>
-        <w:rPr>
-          <w:lang w:val="en-IE"/>
-        </w:rPr>
-        <w:t xml:space="preserve"> a sort-of overall performance score. The beauty of this is that scores can be compared, not only between models constructed by different algorithms, </w:t>
-      </w:r>
-      <w:r>
-        <w:rPr>
-          <w:lang w:val="en-IE"/>
-        </w:rPr>
-        <w:t>but also ones constructed by the same algorithm with different parameters.</w:t>
-      </w:r>
-    </w:p>
-    <w:p>
-      <w:pPr>
-        <w:rPr>
-          <w:lang w:val="en-IE"/>
-        </w:rPr>
-      </w:pPr>
-    </w:p>
-    <w:p>
-      <w:pPr>
-        <w:pStyle w:val="ListParagraph"/>
-        <w:numPr>
-          <w:ilvl w:val="0"/>
-          <w:numId w:val="28"/>
-        </w:numPr>
+          <w:lang w:val="en-US"/>
+        </w:rPr>
+      </w:pPr>
+      <w:r>
+        <w:t xml:space="preserve">The value of using a </w:t>
+      </w:r>
+      <w:proofErr w:type="spellStart"/>
+      <w:r>
+        <w:t>StratifiedKFold</w:t>
+      </w:r>
+      <w:proofErr w:type="spellEnd"/>
+      <w:r>
+        <w:t xml:space="preserve"> is the fact that for each fold, </w:t>
+      </w:r>
+      <w:r>
         <w:rPr>
           <w:i/>
           <w:u w:val="single"/>
-          <w:lang w:val="en-IE"/>
-        </w:rPr>
-      </w:pPr>
+        </w:rPr>
+        <w:t>the test set has</w:t>
+      </w:r>
       <w:r>
         <w:rPr>
           <w:i/>
           <w:u w:val="single"/>
-          <w:lang w:val="en-IE"/>
-        </w:rPr>
-        <w:t>Estimation of performance by 10-fold cross validation (continued)</w:t>
-      </w:r>
-    </w:p>
-    <w:p>
-      <w:pPr>
-        <w:rPr>
-          <w:lang w:val="en-IE"/>
-        </w:rPr>
-      </w:pPr>
-      <w:r>
-        <w:rPr>
-          <w:lang w:val="en-IE"/>
-        </w:rPr>
-        <w:lastRenderedPageBreak/>
-        <w:t xml:space="preserve">For example, </w:t>
-      </w:r>
-      <w:r>
-        <w:rPr>
-          <w:lang w:val="en-IE"/>
-        </w:rPr>
-        <w:t xml:space="preserve">in the case of the </w:t>
-      </w:r>
-      <w:r>
-        <w:rPr>
-          <w:b/>
-          <w:lang w:val="en-IE"/>
-        </w:rPr>
-        <w:t>kNN model</w:t>
-      </w:r>
-      <w:r>
-        <w:rPr>
-          <w:lang w:val="en-IE"/>
-        </w:rPr>
-        <w:t xml:space="preserve">, I was able to compare average scores across different values of </w:t>
+        </w:rPr>
+        <w:t xml:space="preserve"> approximately</w:t>
       </w:r>
       <w:r>
         <w:rPr>
           <w:i/>
-          <w:lang w:val="en-IE"/>
-        </w:rPr>
-        <w:t>k</w:t>
-      </w:r>
-      <w:r>
-        <w:rPr>
-          <w:lang w:val="en-IE"/>
-        </w:rPr>
-        <w:t xml:space="preserve">; specifically, I tested </w:t>
+          <w:u w:val="single"/>
+        </w:rPr>
+        <w:t xml:space="preserve"> the same amount of posit</w:t>
       </w:r>
       <w:r>
         <w:rPr>
           <w:i/>
-          <w:lang w:val="en-IE"/>
-        </w:rPr>
-        <w:t>k</w:t>
+          <w:u w:val="single"/>
+        </w:rPr>
+        <w:t xml:space="preserve">ively labelled </w:t>
       </w:r>
       <w:r>
         <w:rPr>
           <w:i/>
-          <w:lang w:val="en-IE"/>
-        </w:rPr>
+          <w:u w:val="single"/>
+        </w:rPr>
+        <w:t>samples as every other test set</w:t>
+      </w:r>
+      <w:r>
+        <w:rPr>
+          <w:i/>
+        </w:rPr>
+        <w:t>.</w:t>
+      </w:r>
+      <w:r>
+        <w:t xml:space="preserve"> For the </w:t>
+      </w:r>
+      <w:r>
+        <w:rPr>
+          <w:i/>
+        </w:rPr>
+        <w:t>autoimmune</w:t>
+      </w:r>
+      <w:r>
+        <w:t xml:space="preserve"> dataset, each</w:t>
+      </w:r>
+      <w:r>
+        <w:t xml:space="preserve"> fold’s</w:t>
+      </w:r>
+      <w:r>
+        <w:t xml:space="preserve"> test set</w:t>
+      </w:r>
+      <w:r>
+        <w:t xml:space="preserve"> had either 39 or 40 positively labelled samples, while</w:t>
+      </w:r>
+      <w:r>
+        <w:t xml:space="preserve"> having 86 negatively labelled samples.</w:t>
+      </w:r>
+      <w:r>
         <w:t xml:space="preserve"> </w:t>
       </w:r>
       <w:r>
-        <w:rPr>
-          <w:i/>
-          <w:lang w:val="en-IE"/>
-        </w:rPr>
-        <w:t>=</w:t>
-      </w:r>
-      <w:r>
-        <w:rPr>
-          <w:i/>
-          <w:lang w:val="en-IE"/>
-        </w:rPr>
-        <w:t xml:space="preserve"> </w:t>
-      </w:r>
-      <w:r>
-        <w:rPr>
-          <w:i/>
-          <w:lang w:val="en-IE"/>
-        </w:rPr>
-        <w:t>1, 2,</w:t>
-      </w:r>
-      <w:r>
-        <w:rPr>
-          <w:i/>
-          <w:lang w:val="en-IE"/>
-        </w:rPr>
-        <w:t xml:space="preserve"> </w:t>
-      </w:r>
-      <w:r>
-        <w:rPr>
-          <w:i/>
-          <w:lang w:val="en-IE"/>
-        </w:rPr>
-        <w:t>…,</w:t>
-      </w:r>
-      <w:r>
-        <w:rPr>
-          <w:i/>
-          <w:lang w:val="en-IE"/>
-        </w:rPr>
-        <w:t xml:space="preserve"> </w:t>
-      </w:r>
-      <w:r>
-        <w:rPr>
-          <w:i/>
-          <w:lang w:val="en-IE"/>
-        </w:rPr>
-        <w:t>20</w:t>
-      </w:r>
-      <w:r>
-        <w:rPr>
-          <w:lang w:val="en-IE"/>
-        </w:rPr>
-        <w:t>.</w:t>
-      </w:r>
-      <w:r>
-        <w:rPr>
-          <w:lang w:val="en-IE"/>
-        </w:rPr>
-        <w:t xml:space="preserve"> The scores obtained for each value were</w:t>
-      </w:r>
-      <w:r>
-        <w:rPr>
-          <w:lang w:val="en-IE"/>
-        </w:rPr>
-        <w:t>:</w:t>
-      </w:r>
-    </w:p>
-    <w:p>
-      <w:pPr>
-        <w:rPr>
-          <w:lang w:val="en-IE"/>
-        </w:rPr>
-      </w:pPr>
-    </w:p>
-    <w:p>
-      <w:pPr>
-        <w:jc w:val="center"/>
-        <w:rPr>
-          <w:i/>
-          <w:lang w:val="en-IE"/>
-        </w:rPr>
-      </w:pPr>
-      <w:r>
-        <w:rPr>
-          <w:i/>
-          <w:lang w:val="en-IE"/>
-        </w:rPr>
-        <w:t>0.6861</w:t>
-      </w:r>
-      <w:r>
-        <w:rPr>
-          <w:i/>
-          <w:lang w:val="en-IE"/>
-        </w:rPr>
-        <w:t xml:space="preserve">, </w:t>
-      </w:r>
-      <w:r>
-        <w:rPr>
-          <w:i/>
-          <w:lang w:val="en-IE"/>
-        </w:rPr>
-        <w:t>0.6943</w:t>
-      </w:r>
-      <w:r>
-        <w:rPr>
-          <w:i/>
-          <w:lang w:val="en-IE"/>
-        </w:rPr>
-        <w:t xml:space="preserve">, </w:t>
-      </w:r>
-      <w:r>
-        <w:rPr>
-          <w:i/>
-          <w:lang w:val="en-IE"/>
-        </w:rPr>
-        <w:t>0.6917</w:t>
-      </w:r>
-      <w:r>
-        <w:rPr>
-          <w:i/>
-          <w:lang w:val="en-IE"/>
-        </w:rPr>
-        <w:t xml:space="preserve">, </w:t>
-      </w:r>
-      <w:r>
-        <w:rPr>
-          <w:i/>
-          <w:lang w:val="en-IE"/>
-        </w:rPr>
-        <w:t>0.7262</w:t>
-      </w:r>
-      <w:r>
-        <w:rPr>
-          <w:i/>
-          <w:lang w:val="en-IE"/>
-        </w:rPr>
-        <w:t xml:space="preserve">, </w:t>
-      </w:r>
-      <w:r>
-        <w:rPr>
-          <w:i/>
-          <w:lang w:val="en-IE"/>
-        </w:rPr>
-        <w:t>0.7288</w:t>
-      </w:r>
-      <w:r>
-        <w:rPr>
-          <w:i/>
-          <w:lang w:val="en-IE"/>
-        </w:rPr>
-        <w:t xml:space="preserve">, </w:t>
-      </w:r>
-      <w:r>
-        <w:rPr>
-          <w:i/>
-          <w:lang w:val="en-IE"/>
-        </w:rPr>
-        <w:t>0.7421</w:t>
-      </w:r>
-      <w:r>
-        <w:rPr>
-          <w:i/>
-          <w:lang w:val="en-IE"/>
-        </w:rPr>
-        <w:t xml:space="preserve">, </w:t>
-      </w:r>
-      <w:r>
-        <w:rPr>
-          <w:i/>
-          <w:lang w:val="en-IE"/>
-        </w:rPr>
-        <w:t>0.7501</w:t>
-      </w:r>
-      <w:r>
-        <w:rPr>
-          <w:i/>
-          <w:lang w:val="en-IE"/>
-        </w:rPr>
-        <w:t xml:space="preserve">, </w:t>
-      </w:r>
-      <w:r>
-        <w:rPr>
-          <w:i/>
-          <w:lang w:val="en-IE"/>
-        </w:rPr>
-        <w:t>0.7636</w:t>
-      </w:r>
-      <w:r>
-        <w:rPr>
-          <w:i/>
-          <w:lang w:val="en-IE"/>
-        </w:rPr>
-        <w:t xml:space="preserve">, </w:t>
-      </w:r>
-      <w:r>
-        <w:rPr>
-          <w:i/>
-          <w:lang w:val="en-IE"/>
-        </w:rPr>
-        <w:t>0.7529</w:t>
-      </w:r>
-      <w:r>
-        <w:rPr>
-          <w:i/>
-          <w:lang w:val="en-IE"/>
-        </w:rPr>
-        <w:t xml:space="preserve">, </w:t>
-      </w:r>
-      <w:r>
-        <w:rPr>
-          <w:i/>
-          <w:lang w:val="en-IE"/>
-        </w:rPr>
-        <w:t>0.7421</w:t>
-      </w:r>
-      <w:r>
-        <w:rPr>
-          <w:i/>
-          <w:lang w:val="en-IE"/>
-        </w:rPr>
-        <w:t xml:space="preserve">, </w:t>
-      </w:r>
-      <w:r>
-        <w:rPr>
-          <w:i/>
-          <w:lang w:val="en-IE"/>
-        </w:rPr>
-        <w:br/>
-      </w:r>
-      <w:r>
-        <w:rPr>
-          <w:i/>
-          <w:lang w:val="en-IE"/>
-        </w:rPr>
-        <w:t>0.7554</w:t>
-      </w:r>
-      <w:r>
-        <w:rPr>
-          <w:i/>
-          <w:lang w:val="en-IE"/>
-        </w:rPr>
-        <w:t xml:space="preserve">, </w:t>
-      </w:r>
-      <w:r>
-        <w:rPr>
-          <w:i/>
-          <w:lang w:val="en-IE"/>
-        </w:rPr>
-        <w:t>0.7605</w:t>
-      </w:r>
-      <w:r>
-        <w:rPr>
-          <w:i/>
-          <w:lang w:val="en-IE"/>
-        </w:rPr>
-        <w:t xml:space="preserve">, </w:t>
-      </w:r>
-      <w:r>
-        <w:rPr>
-          <w:i/>
-          <w:lang w:val="en-IE"/>
-        </w:rPr>
-        <w:t>0.7605</w:t>
-      </w:r>
-      <w:r>
-        <w:rPr>
-          <w:i/>
-          <w:lang w:val="en-IE"/>
-        </w:rPr>
-        <w:t xml:space="preserve">, </w:t>
-      </w:r>
-      <w:r>
-        <w:rPr>
-          <w:i/>
-          <w:lang w:val="en-IE"/>
-        </w:rPr>
-        <w:t>0.7364</w:t>
-      </w:r>
-      <w:r>
-        <w:rPr>
-          <w:i/>
-          <w:lang w:val="en-IE"/>
-        </w:rPr>
-        <w:t xml:space="preserve">, </w:t>
-      </w:r>
-      <w:r>
-        <w:rPr>
-          <w:i/>
-          <w:lang w:val="en-IE"/>
-        </w:rPr>
-        <w:t>0.7550</w:t>
-      </w:r>
-      <w:r>
-        <w:rPr>
-          <w:i/>
-          <w:lang w:val="en-IE"/>
-        </w:rPr>
-        <w:t xml:space="preserve">, </w:t>
-      </w:r>
-      <w:r>
-        <w:rPr>
-          <w:i/>
-          <w:lang w:val="en-IE"/>
-        </w:rPr>
-        <w:t>0.7468</w:t>
-      </w:r>
-      <w:r>
-        <w:rPr>
-          <w:i/>
-          <w:lang w:val="en-IE"/>
-        </w:rPr>
-        <w:t xml:space="preserve">, </w:t>
-      </w:r>
-      <w:r>
-        <w:rPr>
-          <w:i/>
-          <w:lang w:val="en-IE"/>
-        </w:rPr>
-        <w:t>0.7550</w:t>
-      </w:r>
-      <w:r>
-        <w:rPr>
-          <w:i/>
-          <w:lang w:val="en-IE"/>
-        </w:rPr>
-        <w:t xml:space="preserve">, </w:t>
-      </w:r>
-      <w:r>
-        <w:rPr>
-          <w:i/>
-          <w:lang w:val="en-IE"/>
-        </w:rPr>
-        <w:t>0.7522</w:t>
-      </w:r>
-      <w:r>
-        <w:rPr>
-          <w:i/>
-          <w:lang w:val="en-IE"/>
-        </w:rPr>
-        <w:t xml:space="preserve">, </w:t>
-      </w:r>
-      <w:r>
-        <w:rPr>
-          <w:i/>
-          <w:lang w:val="en-IE"/>
-        </w:rPr>
-        <w:t>0.7548</w:t>
-      </w:r>
-    </w:p>
-    <w:p>
-      <w:pPr>
-        <w:rPr>
-          <w:lang w:val="en-IE"/>
-        </w:rPr>
-      </w:pPr>
-    </w:p>
-    <w:p>
-      <w:r>
-        <w:rPr>
-          <w:lang w:val="en-IE"/>
-        </w:rPr>
-        <w:t xml:space="preserve">From this, </w:t>
-      </w:r>
-      <w:r>
-        <w:rPr>
-          <w:lang w:val="en-IE"/>
-        </w:rPr>
-        <w:t xml:space="preserve">I could easily see that </w:t>
-      </w:r>
-      <w:r>
-        <w:rPr>
-          <w:i/>
-          <w:lang w:val="en-IE"/>
-        </w:rPr>
-        <w:t>k=8</w:t>
-      </w:r>
-      <w:r>
-        <w:t xml:space="preserve"> generated the model with the highest cross</w:t>
-      </w:r>
-      <w:r>
-        <w:t>-</w:t>
-      </w:r>
-      <w:r>
-        <w:t>val</w:t>
-      </w:r>
-      <w:r>
-        <w:t xml:space="preserve">idation </w:t>
-      </w:r>
-      <w:r>
-        <w:t xml:space="preserve">score. This </w:t>
-      </w:r>
-      <w:r>
-        <w:t xml:space="preserve">would support the assertion that </w:t>
-      </w:r>
-      <w:r>
-        <w:rPr>
-          <w:i/>
-        </w:rPr>
-        <w:t>k=8</w:t>
-      </w:r>
-      <w:r>
-        <w:t xml:space="preserve"> would be the optimal choice </w:t>
-      </w:r>
-      <w:r>
-        <w:t xml:space="preserve">when using the </w:t>
-      </w:r>
-      <w:proofErr w:type="spellStart"/>
-      <w:r>
-        <w:t>kNN</w:t>
-      </w:r>
-      <w:proofErr w:type="spellEnd"/>
-      <w:r>
-        <w:t xml:space="preserve"> algorithm to classify this dataset.</w:t>
+        <w:t>This fact is reported in the legends of the</w:t>
+      </w:r>
+      <w:r>
+        <w:t xml:space="preserve"> graphs</w:t>
+      </w:r>
+      <w:r>
+        <w:t xml:space="preserve">. </w:t>
       </w:r>
     </w:p>
     <w:p/>
     <w:p>
       <w:r>
-        <w:t xml:space="preserve">For the </w:t>
-      </w:r>
-      <w:r>
-        <w:rPr>
-          <w:b/>
-        </w:rPr>
-        <w:t>SVM model</w:t>
-      </w:r>
-      <w:r>
-        <w:t xml:space="preserve">, although there were several </w:t>
-      </w:r>
-      <w:r>
-        <w:t xml:space="preserve">optional </w:t>
-      </w:r>
-      <w:r>
-        <w:t xml:space="preserve">parameters </w:t>
-      </w:r>
-      <w:r>
-        <w:t xml:space="preserve">when declaring a classifier instance, trial and error showed that almost none of these affected the cross-validation score when changed. The one exception was the value of </w:t>
-      </w:r>
-      <w:r>
-        <w:rPr>
-          <w:i/>
-        </w:rPr>
-        <w:t>gamma</w:t>
-      </w:r>
-      <w:r>
-        <w:t xml:space="preserve">, which could be set to either </w:t>
-      </w:r>
-      <w:r>
-        <w:rPr>
-          <w:i/>
-        </w:rPr>
-        <w:t>‘scale’</w:t>
-      </w:r>
-      <w:r>
-        <w:t xml:space="preserve"> or </w:t>
-      </w:r>
-      <w:r>
-        <w:rPr>
-          <w:i/>
-        </w:rPr>
-        <w:t>‘auto’</w:t>
-      </w:r>
-      <w:r>
-        <w:t xml:space="preserve">. </w:t>
-      </w:r>
-      <w:r>
-        <w:t xml:space="preserve">The scores obtained for each choice were </w:t>
-      </w:r>
-      <w:r>
-        <w:rPr>
-          <w:i/>
-        </w:rPr>
-        <w:t>0.7424, 0.6863</w:t>
-      </w:r>
-      <w:r>
-        <w:t>, respectively</w:t>
-      </w:r>
-      <w:r>
-        <w:t xml:space="preserve">, leading to the obvious conclusion that </w:t>
-      </w:r>
-      <w:r>
-        <w:rPr>
-          <w:i/>
-        </w:rPr>
-        <w:t>‘scale’</w:t>
-      </w:r>
-      <w:r>
-        <w:rPr>
-          <w:i/>
-        </w:rPr>
-        <w:t xml:space="preserve"> </w:t>
-      </w:r>
-      <w:r>
-        <w:t>was the better choice</w:t>
-      </w:r>
-      <w:r>
-        <w:t>.</w:t>
-      </w:r>
-      <w:r>
-        <w:rPr>
-          <w:lang w:val="en-IE"/>
-        </w:rPr>
-        <w:tab/>
+        <w:t xml:space="preserve">This is </w:t>
+      </w:r>
+      <w:r>
+        <w:t>useful because it ensures that each fold is as good a representative of the complete dataset as every other fold</w:t>
+      </w:r>
+      <w:r>
+        <w:t>, which in theory should yield ROC curves that better reflect the future performance</w:t>
+      </w:r>
+      <w:r>
+        <w:t xml:space="preserve"> of the algorithm. Of course, this assumes that </w:t>
+      </w:r>
+      <w:r>
+        <w:t xml:space="preserve">our current data is </w:t>
+      </w:r>
+      <w:r>
+        <w:t xml:space="preserve">representative of </w:t>
+      </w:r>
+      <w:r>
+        <w:t>any future data that needs to be classified</w:t>
+      </w:r>
+      <w:r>
+        <w:t>; if it is not, the ROC curve is a somewhat redundant measure</w:t>
+      </w:r>
+      <w:r>
+        <w:t xml:space="preserve"> of future performance.</w:t>
+      </w:r>
+    </w:p>
+    <w:p/>
+    <w:p>
+      <w:r>
+        <w:t>[More on the mean curve, mean AUROC]</w:t>
       </w:r>
     </w:p>
     <w:p>
       <w:pPr>
-        <w:rPr>
-          <w:lang w:val="en-IE"/>
-        </w:rPr>
-      </w:pPr>
+        <w:ind w:left="720"/>
+      </w:pPr>
+    </w:p>
+    <w:p>
+      <w:pPr>
+        <w:rPr>
+          <w:i/>
+          <w:u w:val="single"/>
+        </w:rPr>
+      </w:pPr>
+      <w:r>
+        <w:rPr>
+          <w:i/>
+          <w:u w:val="single"/>
+        </w:rPr>
+        <w:br w:type="page"/>
+      </w:r>
     </w:p>
     <w:p>
       <w:pPr>
@@ -2494,164 +1127,222 @@
         <w:rPr>
           <w:i/>
           <w:u w:val="single"/>
-          <w:lang w:val="en-IE"/>
         </w:rPr>
       </w:pPr>
       <w:r>
         <w:rPr>
           <w:i/>
           <w:u w:val="single"/>
-          <w:lang w:val="en-IE"/>
-        </w:rPr>
-        <w:t>Comparison of performance results between models</w:t>
-      </w:r>
-    </w:p>
-    <w:p>
-      <w:r>
-        <w:t xml:space="preserve">If we compare the cross-validation scores obtained by the </w:t>
-      </w:r>
-      <w:proofErr w:type="spellStart"/>
-      <w:r>
-        <w:t>kNN</w:t>
-      </w:r>
-      <w:proofErr w:type="spellEnd"/>
-      <w:r>
-        <w:t xml:space="preserve"> and SVM models in their optimal setups (i.e.,</w:t>
-      </w:r>
-      <w:r>
-        <w:t xml:space="preserve"> </w:t>
-      </w:r>
-      <w:proofErr w:type="spellStart"/>
-      <w:r>
-        <w:t>kNN</w:t>
-      </w:r>
-      <w:proofErr w:type="spellEnd"/>
-      <w:r>
-        <w:t xml:space="preserve"> using </w:t>
-      </w:r>
-      <w:r>
-        <w:rPr>
-          <w:i/>
-        </w:rPr>
-        <w:t>k=8</w:t>
-      </w:r>
-      <w:r>
-        <w:t xml:space="preserve">, SVM using </w:t>
-      </w:r>
-      <w:r>
-        <w:rPr>
-          <w:i/>
-        </w:rPr>
-        <w:t>gamma=’scale’</w:t>
-      </w:r>
-      <w:r>
-        <w:t>)</w:t>
-      </w:r>
-      <w:r>
-        <w:t xml:space="preserve">, we see that </w:t>
-      </w:r>
-      <w:r>
-        <w:t xml:space="preserve">both algorithms give very similar results, with </w:t>
-      </w:r>
-      <w:proofErr w:type="spellStart"/>
-      <w:r>
-        <w:t>kNN</w:t>
-      </w:r>
-      <w:proofErr w:type="spellEnd"/>
-      <w:r>
-        <w:t xml:space="preserve"> outperform</w:t>
-      </w:r>
-      <w:r>
-        <w:t>ing</w:t>
-      </w:r>
-      <w:r>
-        <w:t xml:space="preserve"> SVM by </w:t>
-      </w:r>
-      <w:r>
-        <w:t xml:space="preserve">only </w:t>
-      </w:r>
-      <w:r>
-        <w:t xml:space="preserve">a small margin (scores were </w:t>
-      </w:r>
-      <w:r>
-        <w:rPr>
-          <w:i/>
-        </w:rPr>
-        <w:t xml:space="preserve">0.7636 </w:t>
-      </w:r>
-      <w:r>
-        <w:t xml:space="preserve">and </w:t>
-      </w:r>
-      <w:r>
-        <w:rPr>
-          <w:i/>
-        </w:rPr>
-        <w:t>0.7424</w:t>
-      </w:r>
-      <w:r>
-        <w:t xml:space="preserve">, respectively). </w:t>
+        </w:rPr>
+        <w:lastRenderedPageBreak/>
+        <w:t>ROC Curves</w:t>
       </w:r>
     </w:p>
     <w:p/>
     <w:p>
-      <w:hyperlink r:id="rId20" w:history="1">
-        <w:r>
-          <w:rPr>
-            <w:rStyle w:val="Hyperlink"/>
-          </w:rPr>
-          <w:t>It is suggested</w:t>
-        </w:r>
-      </w:hyperlink>
-      <w:r>
-        <w:t xml:space="preserve"> that</w:t>
-      </w:r>
-      <w:r>
-        <w:t>, in general,</w:t>
+      <w:r>
+        <w:rPr>
+          <w:i/>
+          <w:noProof/>
+        </w:rPr>
+        <w:drawing>
+          <wp:inline distT="0" distB="0" distL="0" distR="0" wp14:anchorId="5FB5EBE0" wp14:editId="3B1F908F">
+            <wp:extent cx="6285600" cy="3279600"/>
+            <wp:effectExtent l="0" t="0" r="1270" b="0"/>
+            <wp:docPr id="9" name="Picture 9"/>
+            <wp:cNvGraphicFramePr>
+              <a:graphicFrameLocks xmlns:a="http://schemas.openxmlformats.org/drawingml/2006/main" noChangeAspect="1"/>
+            </wp:cNvGraphicFramePr>
+            <a:graphic xmlns:a="http://schemas.openxmlformats.org/drawingml/2006/main">
+              <a:graphicData uri="http://schemas.openxmlformats.org/drawingml/2006/picture">
+                <pic:pic xmlns:pic="http://schemas.openxmlformats.org/drawingml/2006/picture">
+                  <pic:nvPicPr>
+                    <pic:cNvPr id="0" name="Picture 7"/>
+                    <pic:cNvPicPr>
+                      <a:picLocks noChangeAspect="1" noChangeArrowheads="1"/>
+                    </pic:cNvPicPr>
+                  </pic:nvPicPr>
+                  <pic:blipFill>
+                    <a:blip r:embed="rId15">
+                      <a:extLst>
+                        <a:ext uri="{28A0092B-C50C-407E-A947-70E740481C1C}">
+                          <a14:useLocalDpi xmlns:a14="http://schemas.microsoft.com/office/drawing/2010/main" val="0"/>
+                        </a:ext>
+                      </a:extLst>
+                    </a:blip>
+                    <a:srcRect/>
+                    <a:stretch>
+                      <a:fillRect/>
+                    </a:stretch>
+                  </pic:blipFill>
+                  <pic:spPr bwMode="auto">
+                    <a:xfrm>
+                      <a:off x="0" y="0"/>
+                      <a:ext cx="6285600" cy="3279600"/>
+                    </a:xfrm>
+                    <a:prstGeom prst="rect">
+                      <a:avLst/>
+                    </a:prstGeom>
+                    <a:noFill/>
+                    <a:ln>
+                      <a:noFill/>
+                    </a:ln>
+                  </pic:spPr>
+                </pic:pic>
+              </a:graphicData>
+            </a:graphic>
+          </wp:inline>
+        </w:drawing>
+      </w:r>
+    </w:p>
+    <w:p>
+      <w:pPr>
+        <w:jc w:val="center"/>
+      </w:pPr>
+    </w:p>
+    <w:p>
+      <w:pPr>
+        <w:jc w:val="center"/>
+      </w:pPr>
+      <w:r>
+        <w:rPr>
+          <w:noProof/>
+        </w:rPr>
+        <w:drawing>
+          <wp:inline distT="0" distB="0" distL="0" distR="0" wp14:anchorId="375AAF97" wp14:editId="44F994CB">
+            <wp:extent cx="6267600" cy="3254400"/>
+            <wp:effectExtent l="0" t="0" r="0" b="3175"/>
+            <wp:docPr id="10" name="Picture 10"/>
+            <wp:cNvGraphicFramePr>
+              <a:graphicFrameLocks xmlns:a="http://schemas.openxmlformats.org/drawingml/2006/main" noChangeAspect="1"/>
+            </wp:cNvGraphicFramePr>
+            <a:graphic xmlns:a="http://schemas.openxmlformats.org/drawingml/2006/main">
+              <a:graphicData uri="http://schemas.openxmlformats.org/drawingml/2006/picture">
+                <pic:pic xmlns:pic="http://schemas.openxmlformats.org/drawingml/2006/picture">
+                  <pic:nvPicPr>
+                    <pic:cNvPr id="0" name="Picture 8"/>
+                    <pic:cNvPicPr>
+                      <a:picLocks noChangeAspect="1" noChangeArrowheads="1"/>
+                    </pic:cNvPicPr>
+                  </pic:nvPicPr>
+                  <pic:blipFill>
+                    <a:blip r:embed="rId16">
+                      <a:extLst>
+                        <a:ext uri="{28A0092B-C50C-407E-A947-70E740481C1C}">
+                          <a14:useLocalDpi xmlns:a14="http://schemas.microsoft.com/office/drawing/2010/main" val="0"/>
+                        </a:ext>
+                      </a:extLst>
+                    </a:blip>
+                    <a:srcRect/>
+                    <a:stretch>
+                      <a:fillRect/>
+                    </a:stretch>
+                  </pic:blipFill>
+                  <pic:spPr bwMode="auto">
+                    <a:xfrm>
+                      <a:off x="0" y="0"/>
+                      <a:ext cx="6267600" cy="3254400"/>
+                    </a:xfrm>
+                    <a:prstGeom prst="rect">
+                      <a:avLst/>
+                    </a:prstGeom>
+                    <a:noFill/>
+                    <a:ln>
+                      <a:noFill/>
+                    </a:ln>
+                  </pic:spPr>
+                </pic:pic>
+              </a:graphicData>
+            </a:graphic>
+          </wp:inline>
+        </w:drawing>
+      </w:r>
+    </w:p>
+    <w:p/>
+    <w:p>
+      <w:pPr>
+        <w:rPr>
+          <w:i/>
+          <w:u w:val="single"/>
+        </w:rPr>
+      </w:pPr>
+      <w:r>
+        <w:rPr>
+          <w:i/>
+          <w:u w:val="single"/>
+        </w:rPr>
+        <w:br w:type="page"/>
+      </w:r>
+    </w:p>
+    <w:p>
+      <w:pPr>
+        <w:pStyle w:val="ListParagraph"/>
+        <w:numPr>
+          <w:ilvl w:val="0"/>
+          <w:numId w:val="26"/>
+        </w:numPr>
+        <w:rPr>
+          <w:i/>
+          <w:u w:val="single"/>
+        </w:rPr>
+      </w:pPr>
+      <w:r>
+        <w:rPr>
+          <w:i/>
+          <w:u w:val="single"/>
+        </w:rPr>
+        <w:lastRenderedPageBreak/>
+        <w:t>Observations</w:t>
+      </w:r>
+    </w:p>
+    <w:p>
+      <w:r>
+        <w:rPr>
+          <w:b/>
+        </w:rPr>
+        <w:t>Observation 1:</w:t>
       </w:r>
       <w:r>
         <w:t xml:space="preserve"> </w:t>
       </w:r>
       <w:proofErr w:type="spellStart"/>
       <w:r>
-        <w:t>kNN</w:t>
-      </w:r>
-      <w:proofErr w:type="spellEnd"/>
-      <w:r>
-        <w:t xml:space="preserve"> is a better choice of al</w:t>
-      </w:r>
-      <w:r>
-        <w:t>gorithm</w:t>
+        <w:t>sdhgiuwdghsdg</w:t>
+      </w:r>
+      <w:proofErr w:type="spellEnd"/>
+    </w:p>
+    <w:p/>
+    <w:p>
+      <w:r>
+        <w:rPr>
+          <w:b/>
+        </w:rPr>
+        <w:t xml:space="preserve">Observation 2: </w:t>
+      </w:r>
+      <w:proofErr w:type="spellStart"/>
+      <w:r>
+        <w:t>hguiweghiuwegosd</w:t>
+      </w:r>
+      <w:proofErr w:type="spellEnd"/>
+    </w:p>
+    <w:p/>
+    <w:p>
+      <w:r>
+        <w:rPr>
+          <w:b/>
+        </w:rPr>
+        <w:t>Observation 3:</w:t>
       </w:r>
       <w:r>
         <w:t xml:space="preserve"> </w:t>
       </w:r>
-      <w:r>
-        <w:t xml:space="preserve">if our dataset has a lot of points in a low dimensional space. Conversely, </w:t>
-      </w:r>
-      <w:r>
-        <w:t xml:space="preserve">SVM may be the better choice for datasets with only </w:t>
-      </w:r>
-      <w:r>
-        <w:t>a few points in a high dimensional space</w:t>
-      </w:r>
-      <w:r>
-        <w:t xml:space="preserve">. Since the </w:t>
-      </w:r>
-      <w:r>
-        <w:rPr>
-          <w:i/>
-        </w:rPr>
-        <w:t>autoimmune</w:t>
-      </w:r>
-      <w:r>
-        <w:t xml:space="preserve"> dataset falls somewhere between those </w:t>
-      </w:r>
-      <w:r>
-        <w:t>two categories, it stands to reason that the two algorithms should perform similarly</w:t>
-      </w:r>
-      <w:r>
-        <w:t>.</w:t>
-      </w:r>
+      <w:proofErr w:type="spellStart"/>
+      <w:r>
+        <w:t>hiodfhisdfdsf</w:t>
+      </w:r>
+      <w:bookmarkStart w:id="0" w:name="_GoBack"/>
+      <w:bookmarkEnd w:id="0"/>
+      <w:proofErr w:type="spellEnd"/>
     </w:p>
     <w:p/>
     <w:p/>
@@ -2681,7 +1372,7 @@
         </w:rPr>
         <w:t xml:space="preserve"> </w:t>
       </w:r>
-      <w:hyperlink r:id="rId21" w:history="1">
+      <w:hyperlink r:id="rId17" w:history="1">
         <w:r>
           <w:rPr>
             <w:rStyle w:val="Hyperlink"/>
@@ -2711,11 +1402,6 @@
       </w:r>
     </w:p>
     <w:p>
-      <w:pPr>
-        <w:rPr>
-          <w:lang w:val="en-IE"/>
-        </w:rPr>
-      </w:pPr>
       <w:r>
         <w:t xml:space="preserve">[2] - </w:t>
       </w:r>
@@ -2723,21 +1409,18 @@
       <w:r>
         <w:rPr>
           <w:i/>
-          <w:lang w:val="en-IE"/>
         </w:rPr>
         <w:fldChar w:fldCharType="begin"/>
       </w:r>
       <w:r>
         <w:rPr>
           <w:i/>
-          <w:lang w:val="en-IE"/>
         </w:rPr>
         <w:instrText xml:space="preserve"> HYPERLINK "http://scikit-learn.org/stable/modules/neighbors.html#nearest-neighbors-classification" </w:instrText>
       </w:r>
       <w:r>
         <w:rPr>
           <w:i/>
-          <w:lang w:val="en-IE"/>
         </w:rPr>
         <w:fldChar w:fldCharType="separate"/>
       </w:r>
@@ -2745,7 +1428,6 @@
         <w:rPr>
           <w:rStyle w:val="Hyperlink"/>
           <w:i/>
-          <w:lang w:val="en-IE"/>
         </w:rPr>
         <w:t xml:space="preserve">Nearest </w:t>
       </w:r>
@@ -2754,7 +1436,6 @@
         <w:rPr>
           <w:rStyle w:val="Hyperlink"/>
           <w:i/>
-          <w:lang w:val="en-IE"/>
         </w:rPr>
         <w:t>Neighors</w:t>
       </w:r>
@@ -2762,21 +1443,14 @@
       <w:r>
         <w:rPr>
           <w:i/>
-          <w:lang w:val="en-IE"/>
         </w:rPr>
         <w:fldChar w:fldCharType="end"/>
       </w:r>
       <w:bookmarkEnd w:id="1"/>
       <w:r>
-        <w:rPr>
-          <w:lang w:val="en-IE"/>
-        </w:rPr>
         <w:t xml:space="preserve">, </w:t>
       </w:r>
       <w:r>
-        <w:rPr>
-          <w:lang w:val="en-IE"/>
-        </w:rPr>
         <w:t>scikit-learn documentation (v0.20.0)</w:t>
       </w:r>
     </w:p>
@@ -2784,7 +1458,6 @@
       <w:pPr>
         <w:rPr>
           <w:i/>
-          <w:lang w:val="en-IE"/>
         </w:rPr>
       </w:pPr>
       <w:r>
@@ -2793,305 +1466,224 @@
       <w:r>
         <w:rPr>
           <w:i/>
-          <w:lang w:val="en-IE"/>
         </w:rPr>
         <w:t xml:space="preserve"> </w:t>
       </w:r>
-      <w:hyperlink r:id="rId22" w:anchor="classification" w:history="1">
+      <w:hyperlink r:id="rId18" w:anchor="classification" w:history="1">
         <w:r>
           <w:rPr>
             <w:rStyle w:val="Hyperlink"/>
             <w:i/>
-            <w:lang w:val="en-IE"/>
           </w:rPr>
           <w:t>Support Vector Machines</w:t>
         </w:r>
       </w:hyperlink>
       <w:r>
-        <w:rPr>
-          <w:lang w:val="en-IE"/>
-        </w:rPr>
         <w:t>, scikit-learn documentation (v0.20.0)</w:t>
       </w:r>
     </w:p>
     <w:p>
-      <w:pPr>
-        <w:rPr>
-          <w:lang w:val="en-IE"/>
-        </w:rPr>
-      </w:pPr>
       <w:r>
         <w:t xml:space="preserve">[4] - </w:t>
+      </w:r>
+      <w:hyperlink r:id="rId19" w:history="1">
+        <w:r>
+          <w:rPr>
+            <w:rStyle w:val="Hyperlink"/>
+          </w:rPr>
+          <w:t>documentation</w:t>
+        </w:r>
+      </w:hyperlink>
+      <w:r>
+        <w:t>, scikit-learn documentation (v0.20.0)</w:t>
+      </w:r>
+    </w:p>
+    <w:p>
+      <w:pPr>
+        <w:rPr>
+          <w:i/>
+        </w:rPr>
+      </w:pPr>
+      <w:r>
+        <w:t xml:space="preserve">[5] - </w:t>
+      </w:r>
+      <w:hyperlink r:id="rId20" w:history="1">
+        <w:r>
+          <w:rPr>
+            <w:rStyle w:val="Hyperlink"/>
+            <w:i/>
+          </w:rPr>
+          <w:t>genfromtxt</w:t>
+        </w:r>
+      </w:hyperlink>
+      <w:r>
+        <w:t xml:space="preserve">, </w:t>
+      </w:r>
+      <w:r>
+        <w:t xml:space="preserve">NumPy </w:t>
+      </w:r>
+      <w:r>
+        <w:t>documentation (v</w:t>
+      </w:r>
+      <w:r>
+        <w:t>1.15</w:t>
+      </w:r>
+      <w:r>
+        <w:t>)</w:t>
+      </w:r>
+    </w:p>
+    <w:p>
+      <w:pPr>
+        <w:rPr>
+          <w:i/>
+        </w:rPr>
+      </w:pPr>
+      <w:r>
+        <w:t xml:space="preserve">[6] - </w:t>
+      </w:r>
+      <w:hyperlink r:id="rId21" w:anchor="sklearn.neighbors.KNeighborsClassifier" w:history="1">
+        <w:proofErr w:type="spellStart"/>
+        <w:r>
+          <w:rPr>
+            <w:rStyle w:val="Hyperlink"/>
+            <w:i/>
+          </w:rPr>
+          <w:t>kNeighborsClassifier</w:t>
+        </w:r>
+        <w:proofErr w:type="spellEnd"/>
+      </w:hyperlink>
+      <w:r>
+        <w:t>, scikit-learn documentation (v0.20.0)</w:t>
+      </w:r>
+    </w:p>
+    <w:p>
+      <w:pPr>
+        <w:rPr>
+          <w:i/>
+        </w:rPr>
+      </w:pPr>
+      <w:r>
+        <w:t xml:space="preserve">[7] - </w:t>
+      </w:r>
+      <w:hyperlink r:id="rId22" w:anchor="sklearn.svm.SVC" w:history="1">
+        <w:r>
+          <w:rPr>
+            <w:rStyle w:val="Hyperlink"/>
+            <w:i/>
+          </w:rPr>
+          <w:t>SVC</w:t>
+        </w:r>
+      </w:hyperlink>
+      <w:r>
+        <w:t>, scikit-learn documentation (v0.20.0)</w:t>
+      </w:r>
+    </w:p>
+    <w:p>
+      <w:pPr>
+        <w:rPr>
+          <w:i/>
+        </w:rPr>
+      </w:pPr>
+      <w:r>
+        <w:t xml:space="preserve">[8] - </w:t>
       </w:r>
       <w:hyperlink r:id="rId23" w:history="1">
         <w:r>
           <w:rPr>
             <w:rStyle w:val="Hyperlink"/>
-            <w:lang w:val="en-IE"/>
+            <w:i/>
           </w:rPr>
-          <w:t>documentation</w:t>
+          <w:t xml:space="preserve">k-nearest </w:t>
+        </w:r>
+        <w:proofErr w:type="spellStart"/>
+        <w:r>
+          <w:rPr>
+            <w:rStyle w:val="Hyperlink"/>
+            <w:i/>
+          </w:rPr>
+          <w:t>neighbors</w:t>
+        </w:r>
+        <w:proofErr w:type="spellEnd"/>
+        <w:r>
+          <w:rPr>
+            <w:rStyle w:val="Hyperlink"/>
+            <w:i/>
+          </w:rPr>
+          <w:t xml:space="preserve"> algorithm</w:t>
         </w:r>
       </w:hyperlink>
       <w:r>
-        <w:rPr>
-          <w:lang w:val="en-IE"/>
-        </w:rPr>
-        <w:t>, scikit-learn documentation (v0.20.0)</w:t>
+        <w:t>,</w:t>
+      </w:r>
+      <w:r>
+        <w:rPr>
+          <w:i/>
+        </w:rPr>
+        <w:t xml:space="preserve"> </w:t>
+      </w:r>
+      <w:r>
+        <w:t>Wikipedia</w:t>
       </w:r>
     </w:p>
     <w:p>
       <w:pPr>
         <w:rPr>
           <w:i/>
-          <w:lang w:val="en-IE"/>
-        </w:rPr>
-      </w:pPr>
-      <w:r>
-        <w:t xml:space="preserve">[5] - </w:t>
+        </w:rPr>
+      </w:pPr>
+      <w:r>
+        <w:t xml:space="preserve">[9] - </w:t>
       </w:r>
       <w:hyperlink r:id="rId24" w:history="1">
         <w:r>
           <w:rPr>
             <w:rStyle w:val="Hyperlink"/>
             <w:i/>
-            <w:lang w:val="en-IE"/>
           </w:rPr>
-          <w:t>genfromtxt</w:t>
+          <w:t>Support vector machine</w:t>
         </w:r>
       </w:hyperlink>
       <w:r>
-        <w:rPr>
-          <w:lang w:val="en-IE"/>
-        </w:rPr>
-        <w:t xml:space="preserve">, </w:t>
-      </w:r>
-      <w:r>
-        <w:rPr>
-          <w:lang w:val="en-IE"/>
-        </w:rPr>
-        <w:t xml:space="preserve">NumPy </w:t>
-      </w:r>
-      <w:r>
-        <w:rPr>
-          <w:lang w:val="en-IE"/>
-        </w:rPr>
-        <w:t>documentation (v</w:t>
-      </w:r>
-      <w:r>
-        <w:rPr>
-          <w:lang w:val="en-IE"/>
-        </w:rPr>
-        <w:t>1.15</w:t>
-      </w:r>
-      <w:r>
-        <w:rPr>
-          <w:lang w:val="en-IE"/>
-        </w:rPr>
-        <w:t>)</w:t>
+        <w:t>,</w:t>
+      </w:r>
+      <w:r>
+        <w:rPr>
+          <w:i/>
+        </w:rPr>
+        <w:t xml:space="preserve"> </w:t>
+      </w:r>
+      <w:r>
+        <w:t>Wikipedia</w:t>
       </w:r>
     </w:p>
     <w:p>
-      <w:pPr>
-        <w:rPr>
-          <w:i/>
-          <w:lang w:val="en-IE"/>
-        </w:rPr>
-      </w:pPr>
-      <w:r>
-        <w:t xml:space="preserve">[6] - </w:t>
-      </w:r>
-      <w:hyperlink r:id="rId25" w:anchor="sklearn.neighbors.KNeighborsClassifier" w:history="1">
+      <w:r>
+        <w:t xml:space="preserve">[10] - </w:t>
+      </w:r>
+      <w:hyperlink r:id="rId25" w:history="1">
         <w:proofErr w:type="spellStart"/>
         <w:r>
           <w:rPr>
             <w:rStyle w:val="Hyperlink"/>
             <w:i/>
-            <w:lang w:val="en-IE"/>
-          </w:rPr>
-          <w:t>kNeighborsClassifier</w:t>
-        </w:r>
-        <w:proofErr w:type="spellEnd"/>
-      </w:hyperlink>
-      <w:r>
-        <w:rPr>
-          <w:lang w:val="en-IE"/>
-        </w:rPr>
-        <w:t>, scikit-learn documentation (v0.20.0)</w:t>
-      </w:r>
-    </w:p>
-    <w:p>
-      <w:pPr>
-        <w:rPr>
-          <w:i/>
-          <w:lang w:val="en-IE"/>
-        </w:rPr>
-      </w:pPr>
-      <w:r>
-        <w:t xml:space="preserve">[7] - </w:t>
-      </w:r>
-      <w:hyperlink r:id="rId26" w:anchor="sklearn.svm.SVC" w:history="1">
-        <w:r>
-          <w:rPr>
-            <w:rStyle w:val="Hyperlink"/>
-            <w:i/>
-            <w:lang w:val="en-IE"/>
-          </w:rPr>
-          <w:t>SVC</w:t>
-        </w:r>
-      </w:hyperlink>
-      <w:r>
-        <w:rPr>
-          <w:lang w:val="en-IE"/>
-        </w:rPr>
-        <w:t>, scikit-learn documentation (v0.20.0)</w:t>
-      </w:r>
-    </w:p>
-    <w:p>
-      <w:pPr>
-        <w:rPr>
-          <w:i/>
-          <w:lang w:val="en-IE"/>
-        </w:rPr>
-      </w:pPr>
-      <w:r>
-        <w:t xml:space="preserve">[8] - </w:t>
-      </w:r>
-      <w:hyperlink r:id="rId27" w:history="1">
-        <w:r>
-          <w:rPr>
-            <w:rStyle w:val="Hyperlink"/>
-            <w:i/>
-            <w:lang w:val="en-IE"/>
-          </w:rPr>
-          <w:t xml:space="preserve">k-nearest </w:t>
-        </w:r>
-        <w:proofErr w:type="spellStart"/>
-        <w:proofErr w:type="gramStart"/>
-        <w:r>
-          <w:rPr>
-            <w:rStyle w:val="Hyperlink"/>
-            <w:i/>
-            <w:lang w:val="en-IE"/>
-          </w:rPr>
-          <w:t>neighbors</w:t>
-        </w:r>
-        <w:proofErr w:type="spellEnd"/>
-        <w:proofErr w:type="gramEnd"/>
-        <w:r>
-          <w:rPr>
-            <w:rStyle w:val="Hyperlink"/>
-            <w:i/>
-            <w:lang w:val="en-IE"/>
-          </w:rPr>
-          <w:t xml:space="preserve"> algorithm</w:t>
-        </w:r>
-      </w:hyperlink>
-      <w:r>
-        <w:rPr>
-          <w:lang w:val="en-IE"/>
-        </w:rPr>
-        <w:t>,</w:t>
-      </w:r>
-      <w:r>
-        <w:rPr>
-          <w:i/>
-          <w:lang w:val="en-IE"/>
-        </w:rPr>
-        <w:t xml:space="preserve"> </w:t>
-      </w:r>
-      <w:r>
-        <w:rPr>
-          <w:lang w:val="en-IE"/>
-        </w:rPr>
-        <w:t>Wikipedia</w:t>
-      </w:r>
-    </w:p>
-    <w:p>
-      <w:pPr>
-        <w:rPr>
-          <w:i/>
-          <w:lang w:val="en-IE"/>
-        </w:rPr>
-      </w:pPr>
-      <w:r>
-        <w:t xml:space="preserve">[9] - </w:t>
-      </w:r>
-      <w:hyperlink r:id="rId28" w:history="1">
-        <w:r>
-          <w:rPr>
-            <w:rStyle w:val="Hyperlink"/>
-            <w:i/>
-            <w:lang w:val="en-IE"/>
-          </w:rPr>
-          <w:t>Support vector machine</w:t>
-        </w:r>
-      </w:hyperlink>
-      <w:r>
-        <w:rPr>
-          <w:lang w:val="en-IE"/>
-        </w:rPr>
-        <w:t>,</w:t>
-      </w:r>
-      <w:r>
-        <w:rPr>
-          <w:i/>
-          <w:lang w:val="en-IE"/>
-        </w:rPr>
-        <w:t xml:space="preserve"> </w:t>
-      </w:r>
-      <w:r>
-        <w:rPr>
-          <w:lang w:val="en-IE"/>
-        </w:rPr>
-        <w:t>Wikipedia</w:t>
-      </w:r>
-    </w:p>
-    <w:p>
-      <w:pPr>
-        <w:rPr>
-          <w:lang w:val="en-IE"/>
-        </w:rPr>
-      </w:pPr>
-      <w:r>
-        <w:t xml:space="preserve">[10] - </w:t>
-      </w:r>
-      <w:hyperlink r:id="rId29" w:history="1">
-        <w:proofErr w:type="spellStart"/>
-        <w:r>
-          <w:rPr>
-            <w:rStyle w:val="Hyperlink"/>
-            <w:i/>
-            <w:lang w:val="en-IE"/>
           </w:rPr>
           <w:t>cross_val_score</w:t>
         </w:r>
         <w:proofErr w:type="spellEnd"/>
       </w:hyperlink>
       <w:r>
-        <w:rPr>
-          <w:lang w:val="en-IE"/>
-        </w:rPr>
         <w:t>, scikit-learn documentation (v0.20.0)</w:t>
       </w:r>
     </w:p>
     <w:p>
-      <w:pPr>
-        <w:rPr>
-          <w:lang w:val="en-IE"/>
-        </w:rPr>
-      </w:pPr>
-      <w:r>
-        <w:rPr>
-          <w:lang w:val="en-IE"/>
-        </w:rPr>
+      <w:r>
         <w:t xml:space="preserve">[11] - </w:t>
       </w:r>
-      <w:hyperlink r:id="rId30" w:history="1">
+      <w:hyperlink r:id="rId26" w:history="1">
         <w:r>
           <w:rPr>
             <w:rStyle w:val="Hyperlink"/>
             <w:i/>
-            <w:lang w:val="en-IE"/>
           </w:rPr>
           <w:t xml:space="preserve">What is better, k-nearest </w:t>
         </w:r>
@@ -3100,7 +1692,6 @@
           <w:rPr>
             <w:rStyle w:val="Hyperlink"/>
             <w:i/>
-            <w:lang w:val="en-IE"/>
           </w:rPr>
           <w:t>neighbors</w:t>
         </w:r>
@@ -3109,27 +1700,17 @@
           <w:rPr>
             <w:rStyle w:val="Hyperlink"/>
             <w:i/>
-            <w:lang w:val="en-IE"/>
           </w:rPr>
           <w:t xml:space="preserve"> algorithm or Support Vector Machine classifier?</w:t>
         </w:r>
       </w:hyperlink>
       <w:r>
-        <w:rPr>
-          <w:lang w:val="en-IE"/>
-        </w:rPr>
         <w:t>,</w:t>
       </w:r>
       <w:r>
-        <w:rPr>
-          <w:lang w:val="en-IE"/>
-        </w:rPr>
         <w:t xml:space="preserve"> </w:t>
       </w:r>
       <w:r>
-        <w:rPr>
-          <w:lang w:val="en-IE"/>
-        </w:rPr>
         <w:t>quora.org</w:t>
       </w:r>
     </w:p>
@@ -3281,7 +1862,25 @@
           <w:sz w:val="20"/>
           <w:szCs w:val="20"/>
         </w:rPr>
-        <w:t xml:space="preserve"> import neighbors, datasets, </w:t>
+        <w:t xml:space="preserve"> import </w:t>
+      </w:r>
+      <w:proofErr w:type="spellStart"/>
+      <w:r>
+        <w:rPr>
+          <w:rFonts w:ascii="Courier New" w:hAnsi="Courier New" w:cs="Courier New"/>
+          <w:sz w:val="20"/>
+          <w:szCs w:val="20"/>
+        </w:rPr>
+        <w:t>neighbors</w:t>
+      </w:r>
+      <w:proofErr w:type="spellEnd"/>
+      <w:r>
+        <w:rPr>
+          <w:rFonts w:ascii="Courier New" w:hAnsi="Courier New" w:cs="Courier New"/>
+          <w:sz w:val="20"/>
+          <w:szCs w:val="20"/>
+        </w:rPr>
+        <w:t xml:space="preserve">, datasets, </w:t>
       </w:r>
       <w:proofErr w:type="spellStart"/>
       <w:r>
@@ -4968,7 +3567,7 @@
       </w:r>
     </w:p>
     <w:sectPr>
-      <w:headerReference w:type="default" r:id="rId31"/>
+      <w:headerReference w:type="default" r:id="rId27"/>
       <w:pgSz w:w="12240" w:h="15840"/>
       <w:pgMar w:top="1440" w:right="1440" w:bottom="1440" w:left="1440" w:header="720" w:footer="720" w:gutter="0"/>
       <w:cols w:space="720"/>
@@ -5025,7 +3624,6 @@
         <w:b/>
         <w:sz w:val="40"/>
         <w:u w:val="single"/>
-        <w:lang w:val="en-IE"/>
       </w:rPr>
     </w:pPr>
     <w:r>
@@ -5033,7 +3631,6 @@
         <w:b/>
         <w:sz w:val="40"/>
         <w:u w:val="single"/>
-        <w:lang w:val="en-IE"/>
       </w:rPr>
       <w:t xml:space="preserve">CT475 Assignment </w:t>
     </w:r>
@@ -5042,75 +3639,8 @@
         <w:b/>
         <w:sz w:val="40"/>
         <w:u w:val="single"/>
-        <w:lang w:val="en-IE"/>
       </w:rPr>
       <w:t>Two</w:t>
-    </w:r>
-  </w:p>
-  <w:p>
-    <w:pPr>
-      <w:pStyle w:val="Header"/>
-      <w:rPr>
-        <w:lang w:val="en-IE"/>
-      </w:rPr>
-    </w:pPr>
-    <w:r>
-      <w:rPr>
-        <w:i/>
-        <w:lang w:val="en-IE"/>
-      </w:rPr>
-      <w:br/>
-    </w:r>
-    <w:r>
-      <w:rPr>
-        <w:i/>
-        <w:lang w:val="en-IE"/>
-      </w:rPr>
-      <w:t>Name:</w:t>
-    </w:r>
-    <w:r>
-      <w:rPr>
-        <w:lang w:val="en-IE"/>
-      </w:rPr>
-      <w:tab/>
-    </w:r>
-    <w:r>
-      <w:rPr>
-        <w:lang w:val="en-IE"/>
-      </w:rPr>
-      <w:tab/>
-    </w:r>
-    <w:r>
-      <w:rPr>
-        <w:lang w:val="en-IE"/>
-      </w:rPr>
-      <w:tab/>
-    </w:r>
-    <w:r>
-      <w:rPr>
-        <w:i/>
-        <w:lang w:val="en-IE"/>
-      </w:rPr>
-      <w:t>Student Number:</w:t>
-    </w:r>
-    <w:r>
-      <w:rPr>
-        <w:lang w:val="en-IE"/>
-      </w:rPr>
-      <w:tab/>
-    </w:r>
-    <w:r>
-      <w:rPr>
-        <w:i/>
-        <w:lang w:val="en-IE"/>
-      </w:rPr>
-      <w:t>Class:</w:t>
-    </w:r>
-    <w:r>
-      <w:rPr>
-        <w:lang w:val="en-IE"/>
-      </w:rPr>
-      <w:tab/>
     </w:r>
   </w:p>
   <w:p>
@@ -5119,18 +3649,18 @@
     </w:pPr>
     <w:r>
       <w:rPr>
-        <w:lang w:val="en-IE"/>
+        <w:i/>
       </w:rPr>
-      <w:t>Michael Murphy</w:t>
+      <w:br/>
+    </w:r>
+    <w:r>
+      <w:rPr>
+        <w:i/>
+      </w:rPr>
+      <w:t>Name:</w:t>
     </w:r>
     <w:r>
       <w:tab/>
-    </w:r>
-    <w:r>
-      <w:rPr>
-        <w:lang w:val="en-IE"/>
-      </w:rPr>
-      <w:t>15300856</w:t>
     </w:r>
     <w:r>
       <w:tab/>
@@ -5140,27 +3670,51 @@
     </w:r>
     <w:r>
       <w:rPr>
-        <w:lang w:val="en-IE"/>
+        <w:i/>
       </w:rPr>
+      <w:t>Student Number:</w:t>
+    </w:r>
+    <w:r>
+      <w:tab/>
+    </w:r>
+    <w:r>
+      <w:rPr>
+        <w:i/>
+      </w:rPr>
+      <w:t>Class:</w:t>
+    </w:r>
+    <w:r>
+      <w:tab/>
+    </w:r>
+  </w:p>
+  <w:p>
+    <w:pPr>
+      <w:pStyle w:val="Header"/>
+    </w:pPr>
+    <w:r>
+      <w:t>Michael Murphy</w:t>
+    </w:r>
+    <w:r>
+      <w:tab/>
+      <w:t>15300856</w:t>
+    </w:r>
+    <w:r>
+      <w:tab/>
+    </w:r>
+    <w:r>
+      <w:tab/>
       <w:t>4BS2 – 4</w:t>
     </w:r>
     <w:r>
       <w:rPr>
         <w:vertAlign w:val="superscript"/>
-        <w:lang w:val="en-IE"/>
       </w:rPr>
       <w:t>th</w:t>
     </w:r>
     <w:r>
-      <w:rPr>
-        <w:lang w:val="en-IE"/>
-      </w:rPr>
       <w:t xml:space="preserve"> Year Science (Maths &amp; Computer Science) </w:t>
     </w:r>
     <w:r>
-      <w:rPr>
-        <w:lang w:val="en-IE"/>
-      </w:rPr>
       <w:br/>
     </w:r>
   </w:p>
@@ -6332,6 +4886,118 @@
     </w:lvl>
   </w:abstractNum>
   <w:abstractNum w:abstractNumId="21" w15:restartNumberingAfterBreak="0">
+    <w:nsid w:val="55957844"/>
+    <w:multiLevelType w:val="hybridMultilevel"/>
+    <w:tmpl w:val="5FA6E68A"/>
+    <w:lvl w:ilvl="0" w:tplc="241A6D88">
+      <w:numFmt w:val="bullet"/>
+      <w:lvlText w:val="-"/>
+      <w:lvlJc w:val="left"/>
+      <w:pPr>
+        <w:ind w:left="720" w:hanging="360"/>
+      </w:pPr>
+      <w:rPr>
+        <w:rFonts w:ascii="Calibri" w:eastAsiaTheme="minorHAnsi" w:hAnsi="Calibri" w:cs="Calibri" w:hint="default"/>
+      </w:rPr>
+    </w:lvl>
+    <w:lvl w:ilvl="1" w:tplc="18090003" w:tentative="1">
+      <w:start w:val="1"/>
+      <w:numFmt w:val="bullet"/>
+      <w:lvlText w:val="o"/>
+      <w:lvlJc w:val="left"/>
+      <w:pPr>
+        <w:ind w:left="1440" w:hanging="360"/>
+      </w:pPr>
+      <w:rPr>
+        <w:rFonts w:ascii="Courier New" w:hAnsi="Courier New" w:cs="Courier New" w:hint="default"/>
+      </w:rPr>
+    </w:lvl>
+    <w:lvl w:ilvl="2" w:tplc="18090005" w:tentative="1">
+      <w:start w:val="1"/>
+      <w:numFmt w:val="bullet"/>
+      <w:lvlText w:val=""/>
+      <w:lvlJc w:val="left"/>
+      <w:pPr>
+        <w:ind w:left="2160" w:hanging="360"/>
+      </w:pPr>
+      <w:rPr>
+        <w:rFonts w:ascii="Wingdings" w:hAnsi="Wingdings" w:hint="default"/>
+      </w:rPr>
+    </w:lvl>
+    <w:lvl w:ilvl="3" w:tplc="18090001" w:tentative="1">
+      <w:start w:val="1"/>
+      <w:numFmt w:val="bullet"/>
+      <w:lvlText w:val=""/>
+      <w:lvlJc w:val="left"/>
+      <w:pPr>
+        <w:ind w:left="2880" w:hanging="360"/>
+      </w:pPr>
+      <w:rPr>
+        <w:rFonts w:ascii="Symbol" w:hAnsi="Symbol" w:hint="default"/>
+      </w:rPr>
+    </w:lvl>
+    <w:lvl w:ilvl="4" w:tplc="18090003" w:tentative="1">
+      <w:start w:val="1"/>
+      <w:numFmt w:val="bullet"/>
+      <w:lvlText w:val="o"/>
+      <w:lvlJc w:val="left"/>
+      <w:pPr>
+        <w:ind w:left="3600" w:hanging="360"/>
+      </w:pPr>
+      <w:rPr>
+        <w:rFonts w:ascii="Courier New" w:hAnsi="Courier New" w:cs="Courier New" w:hint="default"/>
+      </w:rPr>
+    </w:lvl>
+    <w:lvl w:ilvl="5" w:tplc="18090005" w:tentative="1">
+      <w:start w:val="1"/>
+      <w:numFmt w:val="bullet"/>
+      <w:lvlText w:val=""/>
+      <w:lvlJc w:val="left"/>
+      <w:pPr>
+        <w:ind w:left="4320" w:hanging="360"/>
+      </w:pPr>
+      <w:rPr>
+        <w:rFonts w:ascii="Wingdings" w:hAnsi="Wingdings" w:hint="default"/>
+      </w:rPr>
+    </w:lvl>
+    <w:lvl w:ilvl="6" w:tplc="18090001" w:tentative="1">
+      <w:start w:val="1"/>
+      <w:numFmt w:val="bullet"/>
+      <w:lvlText w:val=""/>
+      <w:lvlJc w:val="left"/>
+      <w:pPr>
+        <w:ind w:left="5040" w:hanging="360"/>
+      </w:pPr>
+      <w:rPr>
+        <w:rFonts w:ascii="Symbol" w:hAnsi="Symbol" w:hint="default"/>
+      </w:rPr>
+    </w:lvl>
+    <w:lvl w:ilvl="7" w:tplc="18090003" w:tentative="1">
+      <w:start w:val="1"/>
+      <w:numFmt w:val="bullet"/>
+      <w:lvlText w:val="o"/>
+      <w:lvlJc w:val="left"/>
+      <w:pPr>
+        <w:ind w:left="5760" w:hanging="360"/>
+      </w:pPr>
+      <w:rPr>
+        <w:rFonts w:ascii="Courier New" w:hAnsi="Courier New" w:cs="Courier New" w:hint="default"/>
+      </w:rPr>
+    </w:lvl>
+    <w:lvl w:ilvl="8" w:tplc="18090005" w:tentative="1">
+      <w:start w:val="1"/>
+      <w:numFmt w:val="bullet"/>
+      <w:lvlText w:val=""/>
+      <w:lvlJc w:val="left"/>
+      <w:pPr>
+        <w:ind w:left="6480" w:hanging="360"/>
+      </w:pPr>
+      <w:rPr>
+        <w:rFonts w:ascii="Wingdings" w:hAnsi="Wingdings" w:hint="default"/>
+      </w:rPr>
+    </w:lvl>
+  </w:abstractNum>
+  <w:abstractNum w:abstractNumId="22" w15:restartNumberingAfterBreak="0">
     <w:nsid w:val="579B13BE"/>
     <w:multiLevelType w:val="hybridMultilevel"/>
     <w:tmpl w:val="1ACA082E"/>
@@ -6420,7 +5086,7 @@
       </w:pPr>
     </w:lvl>
   </w:abstractNum>
-  <w:abstractNum w:abstractNumId="22" w15:restartNumberingAfterBreak="0">
+  <w:abstractNum w:abstractNumId="23" w15:restartNumberingAfterBreak="0">
     <w:nsid w:val="59350CFB"/>
     <w:multiLevelType w:val="multilevel"/>
     <w:tmpl w:val="9DF09F08"/>
@@ -6507,7 +5173,7 @@
       </w:pPr>
     </w:lvl>
   </w:abstractNum>
-  <w:abstractNum w:abstractNumId="23" w15:restartNumberingAfterBreak="0">
+  <w:abstractNum w:abstractNumId="24" w15:restartNumberingAfterBreak="0">
     <w:nsid w:val="5DEC6B47"/>
     <w:multiLevelType w:val="multilevel"/>
     <w:tmpl w:val="604E1C0A"/>
@@ -6594,7 +5260,7 @@
       </w:pPr>
     </w:lvl>
   </w:abstractNum>
-  <w:abstractNum w:abstractNumId="24" w15:restartNumberingAfterBreak="0">
+  <w:abstractNum w:abstractNumId="25" w15:restartNumberingAfterBreak="0">
     <w:nsid w:val="6DC16424"/>
     <w:multiLevelType w:val="hybridMultilevel"/>
     <w:tmpl w:val="6ACEC51E"/>
@@ -6683,7 +5349,7 @@
       </w:pPr>
     </w:lvl>
   </w:abstractNum>
-  <w:abstractNum w:abstractNumId="25" w15:restartNumberingAfterBreak="0">
+  <w:abstractNum w:abstractNumId="26" w15:restartNumberingAfterBreak="0">
     <w:nsid w:val="6E9514D7"/>
     <w:multiLevelType w:val="multilevel"/>
     <w:tmpl w:val="0409001F"/>
@@ -6769,7 +5435,7 @@
       </w:pPr>
     </w:lvl>
   </w:abstractNum>
-  <w:abstractNum w:abstractNumId="26" w15:restartNumberingAfterBreak="0">
+  <w:abstractNum w:abstractNumId="27" w15:restartNumberingAfterBreak="0">
     <w:nsid w:val="6E9635A7"/>
     <w:multiLevelType w:val="hybridMultilevel"/>
     <w:tmpl w:val="5086962A"/>
@@ -6858,7 +5524,7 @@
       </w:pPr>
     </w:lvl>
   </w:abstractNum>
-  <w:abstractNum w:abstractNumId="27" w15:restartNumberingAfterBreak="0">
+  <w:abstractNum w:abstractNumId="28" w15:restartNumberingAfterBreak="0">
     <w:nsid w:val="7D8C2C6D"/>
     <w:multiLevelType w:val="multilevel"/>
     <w:tmpl w:val="04090023"/>
@@ -6946,7 +5612,7 @@
     </w:lvl>
   </w:abstractNum>
   <w:num w:numId="1">
-    <w:abstractNumId w:val="22"/>
+    <w:abstractNumId w:val="23"/>
   </w:num>
   <w:num w:numId="2">
     <w:abstractNumId w:val="12"/>
@@ -6955,7 +5621,7 @@
     <w:abstractNumId w:val="10"/>
   </w:num>
   <w:num w:numId="4">
-    <w:abstractNumId w:val="25"/>
+    <w:abstractNumId w:val="26"/>
   </w:num>
   <w:num w:numId="5">
     <w:abstractNumId w:val="13"/>
@@ -7003,7 +5669,7 @@
     <w:abstractNumId w:val="16"/>
   </w:num>
   <w:num w:numId="20">
-    <w:abstractNumId w:val="23"/>
+    <w:abstractNumId w:val="24"/>
   </w:num>
   <w:num w:numId="21">
     <w:abstractNumId w:val="19"/>
@@ -7012,10 +5678,10 @@
     <w:abstractNumId w:val="11"/>
   </w:num>
   <w:num w:numId="23">
-    <w:abstractNumId w:val="27"/>
+    <w:abstractNumId w:val="28"/>
   </w:num>
   <w:num w:numId="24">
-    <w:abstractNumId w:val="24"/>
+    <w:abstractNumId w:val="25"/>
   </w:num>
   <w:num w:numId="25">
     <w:abstractNumId w:val="15"/>
@@ -7024,9 +5690,12 @@
     <w:abstractNumId w:val="17"/>
   </w:num>
   <w:num w:numId="27">
-    <w:abstractNumId w:val="26"/>
+    <w:abstractNumId w:val="27"/>
   </w:num>
   <w:num w:numId="28">
+    <w:abstractNumId w:val="22"/>
+  </w:num>
+  <w:num w:numId="29">
     <w:abstractNumId w:val="21"/>
   </w:num>
 </w:numbering>
@@ -7426,6 +6095,9 @@
     <w:name w:val="Normal"/>
     <w:qFormat/>
     <w:rsid w:val="0083569A"/>
+    <w:rPr>
+      <w:lang w:val="en-IE"/>
+    </w:rPr>
   </w:style>
   <w:style w:type="paragraph" w:styleId="Heading1">
     <w:name w:val="heading 1"/>

</xml_diff>